<commit_message>
Updated docs: fixed formula
</commit_message>
<xml_diff>
--- a/docs/Силинцев Владислав Лаб 3 P3314.docx
+++ b/docs/Силинцев Владислав Лаб 3 P3314.docx
@@ -1,6 +1,6 @@
 
 <file path=word/document.xml><?xml version="1.0" encoding="utf-8"?>
-<w:document xmlns:o="urn:schemas-microsoft-com:office:office" xmlns:r="http://schemas.openxmlformats.org/officeDocument/2006/relationships" xmlns:v="urn:schemas-microsoft-com:vml" xmlns:w="http://schemas.openxmlformats.org/wordprocessingml/2006/main" xmlns:w10="urn:schemas-microsoft-com:office:word" xmlns:wp="http://schemas.openxmlformats.org/drawingml/2006/wordprocessingDrawing" xmlns:wps="http://schemas.microsoft.com/office/word/2010/wordprocessingShape" xmlns:wpg="http://schemas.microsoft.com/office/word/2010/wordprocessingGroup" xmlns:mc="http://schemas.openxmlformats.org/markup-compatibility/2006" xmlns:wp14="http://schemas.microsoft.com/office/word/2010/wordprocessingDrawing" xmlns:w14="http://schemas.microsoft.com/office/word/2010/wordml" xmlns:w15="http://schemas.microsoft.com/office/word/2012/wordml" mc:Ignorable="w14 wp14 w15">
+<w:document xmlns:o="urn:schemas-microsoft-com:office:office" xmlns:r="http://schemas.openxmlformats.org/officeDocument/2006/relationships" xmlns:v="urn:schemas-microsoft-com:vml" xmlns:w="http://schemas.openxmlformats.org/wordprocessingml/2006/main" xmlns:w10="urn:schemas-microsoft-com:office:word" xmlns:wp="http://schemas.openxmlformats.org/drawingml/2006/wordprocessingDrawing" xmlns:pic="http://schemas.openxmlformats.org/drawingml/2006/picture" xmlns:wps="http://schemas.microsoft.com/office/word/2010/wordprocessingShape" xmlns:wpg="http://schemas.microsoft.com/office/word/2010/wordprocessingGroup" xmlns:mc="http://schemas.openxmlformats.org/markup-compatibility/2006" xmlns:wp14="http://schemas.microsoft.com/office/word/2010/wordprocessingDrawing" xmlns:w14="http://schemas.microsoft.com/office/word/2010/wordml" xmlns:w15="http://schemas.microsoft.com/office/word/2012/wordml" mc:Ignorable="w14 wp14 w15">
   <w:body>
     <w:p>
       <w:pPr>
@@ -536,6 +536,7 @@
         <w:p>
           <w:pPr>
             <w:pStyle w:val="TOCHeading"/>
+            <w:jc w:val="left"/>
             <w:rPr/>
           </w:pPr>
           <w:r>
@@ -551,7 +552,7 @@
             <w:pStyle w:val="TOC1"/>
             <w:tabs>
               <w:tab w:val="clear" w:pos="708"/>
-              <w:tab w:val="right" w:pos="9355" w:leader="dot"/>
+              <w:tab w:val="right" w:pos="9354" w:leader="dot"/>
             </w:tabs>
             <w:rPr/>
           </w:pPr>
@@ -570,7 +571,7 @@
             </w:rPr>
             <w:fldChar w:fldCharType="separate"/>
           </w:r>
-          <w:hyperlink w:anchor="__RefHeading___Toc636_3412834385">
+          <w:hyperlink w:anchor="__RefHeading___Toc636_3412834385" w:tooltip="Цель работы">
             <w:r>
               <w:rPr>
                 <w:rStyle w:val="Style13"/>
@@ -586,18 +587,18 @@
             <w:pStyle w:val="TOC1"/>
             <w:tabs>
               <w:tab w:val="clear" w:pos="708"/>
-              <w:tab w:val="right" w:pos="9355" w:leader="dot"/>
+              <w:tab w:val="right" w:pos="9354" w:leader="dot"/>
             </w:tabs>
             <w:rPr/>
           </w:pPr>
-          <w:hyperlink w:anchor="__RefHeading___Toc638_3412834385">
+          <w:hyperlink w:anchor="__RefHeading___Toc1298_3081032049" w:tooltip="Задание">
             <w:r>
               <w:rPr>
                 <w:rStyle w:val="Style13"/>
               </w:rPr>
               <w:t>Задание</w:t>
               <w:tab/>
-              <w:t>4</w:t>
+              <w:t>3</w:t>
             </w:r>
           </w:hyperlink>
         </w:p>
@@ -606,18 +607,18 @@
             <w:pStyle w:val="TOC1"/>
             <w:tabs>
               <w:tab w:val="clear" w:pos="708"/>
-              <w:tab w:val="right" w:pos="9355" w:leader="dot"/>
+              <w:tab w:val="right" w:pos="9354" w:leader="dot"/>
             </w:tabs>
             <w:rPr/>
           </w:pPr>
-          <w:hyperlink w:anchor="__RefHeading___Toc522_1614521587_%25D0%2">
+          <w:hyperlink w:anchor="__RefHeading___Toc1744_3081032049" w:tooltip="Алгоритм разработанного приложения">
             <w:r>
               <w:rPr>
                 <w:rStyle w:val="Style13"/>
               </w:rPr>
               <w:t>Алгоритм разработанного приложения</w:t>
               <w:tab/>
-              <w:t>5</w:t>
+              <w:t>4</w:t>
             </w:r>
           </w:hyperlink>
         </w:p>
@@ -626,18 +627,18 @@
             <w:pStyle w:val="TOC2"/>
             <w:tabs>
               <w:tab w:val="clear" w:pos="9072"/>
-              <w:tab w:val="right" w:pos="9355" w:leader="dot"/>
+              <w:tab w:val="right" w:pos="9354" w:leader="dot"/>
             </w:tabs>
             <w:rPr/>
           </w:pPr>
-          <w:hyperlink w:anchor="__RefHeading___Toc913_30801287_%25D0%259">
+          <w:hyperlink w:anchor="__RefHeading___Toc913_30801287_%25D0%259" w:tooltip="Интерфейс пользователя">
             <w:r>
               <w:rPr>
                 <w:rStyle w:val="Style13"/>
               </w:rPr>
               <w:t>Интерфейс пользователя</w:t>
               <w:tab/>
-              <w:t>5</w:t>
+              <w:t>4</w:t>
             </w:r>
           </w:hyperlink>
         </w:p>
@@ -646,18 +647,18 @@
             <w:pStyle w:val="TOC2"/>
             <w:tabs>
               <w:tab w:val="clear" w:pos="9072"/>
-              <w:tab w:val="right" w:pos="9355" w:leader="dot"/>
+              <w:tab w:val="right" w:pos="9354" w:leader="dot"/>
             </w:tabs>
             <w:rPr/>
           </w:pPr>
-          <w:hyperlink w:anchor="__RefHeading___Toc913_30801287_%25D0%251">
+          <w:hyperlink w:anchor="__RefHeading___Toc913_30801287_%25D0%251" w:tooltip="Алгоритм работы">
             <w:r>
               <w:rPr>
                 <w:rStyle w:val="Style13"/>
               </w:rPr>
               <w:t>Алгоритм работы</w:t>
               <w:tab/>
-              <w:t>5</w:t>
+              <w:t>4</w:t>
             </w:r>
           </w:hyperlink>
         </w:p>
@@ -666,18 +667,18 @@
             <w:pStyle w:val="TOC2"/>
             <w:tabs>
               <w:tab w:val="clear" w:pos="9072"/>
-              <w:tab w:val="right" w:pos="9355" w:leader="dot"/>
+              <w:tab w:val="right" w:pos="9354" w:leader="dot"/>
             </w:tabs>
             <w:rPr/>
           </w:pPr>
-          <w:hyperlink w:anchor="__RefHeading___Toc913_30801287_%25D0%252">
+          <w:hyperlink w:anchor="__RefHeading___Toc913_30801287_%25D0%252" w:tooltip="Формула освещённости">
             <w:r>
               <w:rPr>
                 <w:rStyle w:val="Style13"/>
               </w:rPr>
               <w:t>Формула освещённости</w:t>
               <w:tab/>
-              <w:t>5</w:t>
+              <w:t>4</w:t>
             </w:r>
           </w:hyperlink>
         </w:p>
@@ -686,11 +687,11 @@
             <w:pStyle w:val="TOC2"/>
             <w:tabs>
               <w:tab w:val="clear" w:pos="9072"/>
-              <w:tab w:val="right" w:pos="9355" w:leader="dot"/>
+              <w:tab w:val="right" w:pos="9354" w:leader="dot"/>
             </w:tabs>
             <w:rPr/>
           </w:pPr>
-          <w:hyperlink w:anchor="__RefHeading___Toc913_30801287_%25D0%253">
+          <w:hyperlink w:anchor="__RefHeading___Toc913_30801287_%25D0%253" w:tooltip="Построение графиков">
             <w:r>
               <w:rPr>
                 <w:rStyle w:val="Style13"/>
@@ -706,11 +707,11 @@
             <w:pStyle w:val="TOC2"/>
             <w:tabs>
               <w:tab w:val="clear" w:pos="9072"/>
-              <w:tab w:val="right" w:pos="9355" w:leader="dot"/>
+              <w:tab w:val="right" w:pos="9354" w:leader="dot"/>
             </w:tabs>
             <w:rPr/>
           </w:pPr>
-          <w:hyperlink w:anchor="__RefHeading___Toc913_30801287_%25D0%254">
+          <w:hyperlink w:anchor="__RefHeading___Toc913_30801287_%25D0%254" w:tooltip="Сохранение файла">
             <w:r>
               <w:rPr>
                 <w:rStyle w:val="Style13"/>
@@ -726,11 +727,11 @@
             <w:pStyle w:val="TOC1"/>
             <w:tabs>
               <w:tab w:val="clear" w:pos="708"/>
-              <w:tab w:val="right" w:pos="9355" w:leader="dot"/>
+              <w:tab w:val="right" w:pos="9354" w:leader="dot"/>
             </w:tabs>
             <w:rPr/>
           </w:pPr>
-          <w:hyperlink w:anchor="__RefHeading___Toc522_1614521587_%25D0%1">
+          <w:hyperlink w:anchor="__RefHeading___Toc522_1614521587_%25D0%2" w:tooltip="Листинг программы">
             <w:r>
               <w:rPr>
                 <w:rStyle w:val="Style13"/>
@@ -746,18 +747,18 @@
             <w:pStyle w:val="TOC1"/>
             <w:tabs>
               <w:tab w:val="clear" w:pos="708"/>
-              <w:tab w:val="right" w:pos="9355" w:leader="dot"/>
+              <w:tab w:val="right" w:pos="9354" w:leader="dot"/>
             </w:tabs>
             <w:rPr/>
           </w:pPr>
-          <w:hyperlink w:anchor="__RefHeading___Toc524_1614521587_%25D0%2">
+          <w:hyperlink w:anchor="__RefHeading___Toc524_1614521587_%25D0%2" w:tooltip="Результаты работы программы">
             <w:r>
               <w:rPr>
                 <w:rStyle w:val="Style13"/>
               </w:rPr>
               <w:t>Результаты работы программы</w:t>
               <w:tab/>
-              <w:t>8</w:t>
+              <w:t>7</w:t>
             </w:r>
           </w:hyperlink>
         </w:p>
@@ -766,11 +767,11 @@
             <w:pStyle w:val="TOC1"/>
             <w:tabs>
               <w:tab w:val="clear" w:pos="708"/>
-              <w:tab w:val="right" w:pos="9355" w:leader="dot"/>
+              <w:tab w:val="right" w:pos="9354" w:leader="dot"/>
             </w:tabs>
             <w:rPr/>
           </w:pPr>
-          <w:hyperlink w:anchor="__RefHeading___Toc644_3412834385">
+          <w:hyperlink w:anchor="__RefHeading___Toc644_3412834385" w:tooltip="Выводы">
             <w:r>
               <w:rPr>
                 <w:rStyle w:val="Style13"/>
@@ -805,20 +806,12 @@
     <w:p>
       <w:pPr>
         <w:pStyle w:val="Heading1"/>
-        <w:keepNext w:val="false"/>
-        <w:keepLines w:val="false"/>
-        <w:spacing w:lineRule="auto" w:line="360" w:before="0" w:after="0"/>
-        <w:jc w:val="center"/>
         <w:rPr/>
       </w:pPr>
       <w:bookmarkStart w:id="0" w:name="__RefHeading___Toc636_3412834385"/>
       <w:bookmarkEnd w:id="0"/>
       <w:r>
-        <w:rPr>
-          <w:rFonts w:eastAsia="Times New Roman" w:cs="Times New Roman"/>
-          <w:bCs/>
-          <w:color w:themeColor="text1" w:val="000000"/>
-        </w:rPr>
+        <w:rPr/>
         <w:t>Цель работы</w:t>
       </w:r>
       <w:bookmarkStart w:id="1" w:name="_Toc213488749"/>
@@ -839,42 +832,12 @@
     <w:p>
       <w:pPr>
         <w:pStyle w:val="Heading1"/>
-        <w:keepNext w:val="false"/>
-        <w:keepLines w:val="false"/>
-        <w:spacing w:lineRule="auto" w:line="360" w:before="0" w:after="0"/>
-        <w:jc w:val="center"/>
-        <w:rPr>
-          <w:rFonts w:eastAsia="Times New Roman" w:cs="Times New Roman"/>
-          <w:bCs/>
-          <w:color w:themeColor="text1" w:val="000000"/>
-        </w:rPr>
-      </w:pPr>
-      <w:r>
-        <w:rPr>
-          <w:rFonts w:eastAsia="Times New Roman" w:cs="Times New Roman"/>
-          <w:bCs/>
-          <w:color w:themeColor="text1" w:val="000000"/>
-        </w:rPr>
-      </w:r>
-      <w:r>
-        <w:br w:type="page"/>
-      </w:r>
-    </w:p>
-    <w:p>
-      <w:pPr>
-        <w:pStyle w:val="Heading1"/>
-        <w:spacing w:lineRule="auto" w:line="360" w:before="0" w:after="0"/>
-        <w:jc w:val="center"/>
-        <w:rPr/>
-      </w:pPr>
-      <w:bookmarkStart w:id="2" w:name="__RefHeading___Toc638_3412834385"/>
+        <w:rPr/>
+      </w:pPr>
+      <w:bookmarkStart w:id="2" w:name="__RefHeading___Toc1298_3081032049"/>
       <w:bookmarkEnd w:id="2"/>
       <w:r>
-        <w:rPr>
-          <w:rFonts w:eastAsia="Times New Roman" w:cs="Times New Roman"/>
-          <w:bCs/>
-          <w:color w:themeColor="text1" w:val="000000"/>
-        </w:rPr>
+        <w:rPr/>
         <w:t>Задание</w:t>
       </w:r>
       <w:bookmarkEnd w:id="1"/>
@@ -1257,27 +1220,17 @@
         <w:rPr/>
         <w:t>Визуализировать график сечения, проходящего через центр заданной области.</w:t>
       </w:r>
-      <w:r>
-        <w:br w:type="page"/>
-      </w:r>
     </w:p>
     <w:p>
       <w:pPr>
         <w:pStyle w:val="Heading1"/>
-        <w:spacing w:lineRule="auto" w:line="360" w:before="0" w:after="0"/>
-        <w:ind w:left="709"/>
-        <w:jc w:val="center"/>
-        <w:rPr/>
-      </w:pPr>
-      <w:bookmarkStart w:id="3" w:name="__RefHeading___Toc522_1614521587_Копия_4"/>
+        <w:rPr/>
+      </w:pPr>
+      <w:bookmarkStart w:id="3" w:name="__RefHeading___Toc1744_3081032049"/>
       <w:bookmarkStart w:id="4" w:name="_Toc213488750"/>
       <w:bookmarkEnd w:id="3"/>
       <w:r>
-        <w:rPr>
-          <w:rFonts w:eastAsia="Times New Roman" w:cs="Times New Roman"/>
-          <w:bCs/>
-          <w:color w:val="auto"/>
-        </w:rPr>
+        <w:rPr/>
         <w:t>Алгоритм разработанного приложения</w:t>
       </w:r>
       <w:bookmarkEnd w:id="4"/>
@@ -1320,16 +1273,6 @@
         <w:spacing w:before="0" w:after="159"/>
         <w:rPr/>
       </w:pPr>
-      <w:r>
-        <w:rPr/>
-      </w:r>
-    </w:p>
-    <w:p>
-      <w:pPr>
-        <w:pStyle w:val="Heading2"/>
-        <w:spacing w:before="0" w:after="159"/>
-        <w:rPr/>
-      </w:pPr>
       <w:bookmarkStart w:id="7" w:name="__RefHeading___Toc913_30801287_Копия_1_1"/>
       <w:bookmarkEnd w:id="7"/>
       <w:r>
@@ -1384,16 +1327,6 @@
         <w:spacing w:before="0" w:after="159"/>
         <w:rPr/>
       </w:pPr>
-      <w:r>
-        <w:rPr/>
-      </w:r>
-    </w:p>
-    <w:p>
-      <w:pPr>
-        <w:pStyle w:val="Heading2"/>
-        <w:spacing w:before="0" w:after="159"/>
-        <w:rPr/>
-      </w:pPr>
       <w:bookmarkStart w:id="9" w:name="__RefHeading___Toc913_30801287_Копия_1"/>
       <w:bookmarkEnd w:id="9"/>
       <w:r>
@@ -1406,6 +1339,228 @@
         <w:t>освещённости</w:t>
       </w:r>
       <w:bookmarkEnd w:id="10"/>
+    </w:p>
+    <w:p>
+      <w:pPr>
+        <w:pStyle w:val="BodyText"/>
+        <w:spacing w:lineRule="auto" w:line="360" w:before="0" w:after="159"/>
+        <w:ind w:firstLine="709"/>
+        <w:jc w:val="both"/>
+        <w:rPr/>
+      </w:pPr>
+      <w:r>
+        <w:rPr/>
+        <w:t>Обозначения:</w:t>
+      </w:r>
+    </w:p>
+    <w:p>
+      <w:pPr>
+        <w:pStyle w:val="BodyText"/>
+        <w:numPr>
+          <w:ilvl w:val="0"/>
+          <w:numId w:val="3"/>
+        </w:numPr>
+        <w:spacing w:lineRule="auto" w:line="360" w:before="0" w:after="159"/>
+        <w:jc w:val="both"/>
+        <w:rPr/>
+      </w:pPr>
+      <w:r>
+        <w:rPr/>
+      </w:r>
+      <m:oMath xmlns:m="http://schemas.openxmlformats.org/officeDocument/2006/math">
+        <m:r>
+          <w:rPr>
+            <w:rFonts w:ascii="Cambria Math" w:hAnsi="Cambria Math"/>
+          </w:rPr>
+          <m:t xml:space="preserve">E</m:t>
+        </m:r>
+      </m:oMath>
+      <w:r>
+        <w:rPr/>
+        <w:t xml:space="preserve"> – </w:t>
+      </w:r>
+      <w:r>
+        <w:rPr/>
+        <w:t>освещённость.</w:t>
+      </w:r>
+    </w:p>
+    <w:p>
+      <w:pPr>
+        <w:pStyle w:val="BodyText"/>
+        <w:numPr>
+          <w:ilvl w:val="0"/>
+          <w:numId w:val="3"/>
+        </w:numPr>
+        <w:spacing w:lineRule="auto" w:line="360" w:before="0" w:after="159"/>
+        <w:jc w:val="both"/>
+        <w:rPr/>
+      </w:pPr>
+      <w:r>
+        <w:rPr/>
+      </w:r>
+      <m:oMath xmlns:m="http://schemas.openxmlformats.org/officeDocument/2006/math">
+        <m:r>
+          <w:rPr>
+            <w:rFonts w:ascii="Cambria Math" w:hAnsi="Cambria Math"/>
+          </w:rPr>
+          <m:t xml:space="preserve">θ</m:t>
+        </m:r>
+      </m:oMath>
+      <w:r>
+        <w:rPr/>
+        <w:t xml:space="preserve"> – </w:t>
+      </w:r>
+      <w:r>
+        <w:rPr/>
+        <w:t>угол между нормалью к поверхности и лучом света.</w:t>
+      </w:r>
+    </w:p>
+    <w:p>
+      <w:pPr>
+        <w:pStyle w:val="BodyText"/>
+        <w:numPr>
+          <w:ilvl w:val="0"/>
+          <w:numId w:val="3"/>
+        </w:numPr>
+        <w:spacing w:lineRule="auto" w:line="360" w:before="0" w:after="159"/>
+        <w:jc w:val="both"/>
+        <w:rPr/>
+      </w:pPr>
+      <w:r>
+        <w:rPr/>
+      </w:r>
+      <m:oMath xmlns:m="http://schemas.openxmlformats.org/officeDocument/2006/math">
+        <m:sSub>
+          <m:e>
+            <m:r>
+              <w:rPr>
+                <w:rFonts w:ascii="Cambria Math" w:hAnsi="Cambria Math"/>
+              </w:rPr>
+              <m:t xml:space="preserve">I</m:t>
+            </m:r>
+          </m:e>
+          <m:sub>
+            <m:r>
+              <w:rPr>
+                <w:rFonts w:ascii="Cambria Math" w:hAnsi="Cambria Math"/>
+              </w:rPr>
+              <m:t xml:space="preserve">0</m:t>
+            </m:r>
+          </m:sub>
+        </m:sSub>
+      </m:oMath>
+      <w:r>
+        <w:rPr/>
+        <w:t xml:space="preserve"> – </w:t>
+      </w:r>
+      <w:r>
+        <w:rPr/>
+        <w:t xml:space="preserve">сила излучения при </w:t>
+      </w:r>
+      <w:r>
+        <w:rPr/>
+      </w:r>
+      <m:oMath xmlns:m="http://schemas.openxmlformats.org/officeDocument/2006/math">
+        <m:r>
+          <w:rPr>
+            <w:rFonts w:ascii="Cambria Math" w:hAnsi="Cambria Math"/>
+          </w:rPr>
+          <m:t xml:space="preserve">θ</m:t>
+        </m:r>
+        <m:r>
+          <w:rPr>
+            <w:rFonts w:ascii="Cambria Math" w:hAnsi="Cambria Math"/>
+          </w:rPr>
+          <m:t xml:space="preserve">=</m:t>
+        </m:r>
+        <m:r>
+          <w:rPr>
+            <w:rFonts w:ascii="Cambria Math" w:hAnsi="Cambria Math"/>
+          </w:rPr>
+          <m:t xml:space="preserve">0</m:t>
+        </m:r>
+      </m:oMath>
+      <w:r>
+        <w:rPr/>
+        <w:t>.</w:t>
+      </w:r>
+    </w:p>
+    <w:p>
+      <w:pPr>
+        <w:pStyle w:val="BodyText"/>
+        <w:numPr>
+          <w:ilvl w:val="0"/>
+          <w:numId w:val="3"/>
+        </w:numPr>
+        <w:spacing w:lineRule="auto" w:line="360" w:before="0" w:after="159"/>
+        <w:jc w:val="both"/>
+        <w:rPr/>
+      </w:pPr>
+      <w:r>
+        <w:rPr/>
+      </w:r>
+      <m:oMath xmlns:m="http://schemas.openxmlformats.org/officeDocument/2006/math">
+        <m:r>
+          <w:rPr>
+            <w:rFonts w:ascii="Cambria Math" w:hAnsi="Cambria Math"/>
+          </w:rPr>
+          <m:t xml:space="preserve">I</m:t>
+        </m:r>
+      </m:oMath>
+      <w:r>
+        <w:rPr/>
+        <w:t xml:space="preserve"> – </w:t>
+      </w:r>
+      <w:r>
+        <w:rPr/>
+        <w:t xml:space="preserve">сила излучения при </w:t>
+      </w:r>
+      <w:r>
+        <w:rPr/>
+      </w:r>
+      <m:oMath xmlns:m="http://schemas.openxmlformats.org/officeDocument/2006/math">
+        <m:r>
+          <w:rPr>
+            <w:rFonts w:ascii="Cambria Math" w:hAnsi="Cambria Math"/>
+          </w:rPr>
+          <m:t xml:space="preserve">θ</m:t>
+        </m:r>
+      </m:oMath>
+      <w:r>
+        <w:rPr/>
+        <w:t>.</w:t>
+      </w:r>
+    </w:p>
+    <w:p>
+      <w:pPr>
+        <w:pStyle w:val="BodyText"/>
+        <w:numPr>
+          <w:ilvl w:val="0"/>
+          <w:numId w:val="3"/>
+        </w:numPr>
+        <w:spacing w:lineRule="auto" w:line="360" w:before="0" w:after="159"/>
+        <w:jc w:val="both"/>
+        <w:rPr/>
+      </w:pPr>
+      <w:r>
+        <w:rPr/>
+      </w:r>
+      <m:oMath xmlns:m="http://schemas.openxmlformats.org/officeDocument/2006/math">
+        <m:r>
+          <w:rPr>
+            <w:rFonts w:ascii="Cambria Math" w:hAnsi="Cambria Math"/>
+          </w:rPr>
+          <m:t xml:space="preserve">r</m:t>
+        </m:r>
+      </m:oMath>
+      <w:r>
+        <w:rPr/>
+        <w:t xml:space="preserve"> – </w:t>
+      </w:r>
+      <w:r>
+        <w:rPr/>
+        <w:t>расстояние от источника света до точки.</w:t>
+      </w:r>
     </w:p>
     <w:p>
       <w:pPr>
@@ -1430,6 +1585,10 @@
           <m:t xml:space="preserve">E</m:t>
         </m:r>
         <m:r>
+          <m:rPr>
+            <m:lit/>
+            <m:nor/>
+          </m:rPr>
           <w:rPr>
             <w:rFonts w:ascii="Cambria Math" w:hAnsi="Cambria Math"/>
           </w:rPr>
@@ -1437,24 +1596,12 @@
         </m:r>
         <m:f>
           <m:num>
-            <m:sSub>
-              <m:e>
-                <m:r>
-                  <w:rPr>
-                    <w:rFonts w:ascii="Cambria Math" w:hAnsi="Cambria Math"/>
-                  </w:rPr>
-                  <m:t xml:space="preserve">I</m:t>
-                </m:r>
-              </m:e>
-              <m:sub>
-                <m:r>
-                  <w:rPr>
-                    <w:rFonts w:ascii="Cambria Math" w:hAnsi="Cambria Math"/>
-                  </w:rPr>
-                  <m:t xml:space="preserve">0</m:t>
-                </m:r>
-              </m:sub>
-            </m:sSub>
+            <m:r>
+              <w:rPr>
+                <w:rFonts w:ascii="Cambria Math" w:hAnsi="Cambria Math"/>
+              </w:rPr>
+              <m:t xml:space="preserve">I</m:t>
+            </m:r>
             <m:r>
               <w:rPr>
                 <w:rFonts w:ascii="Cambria Math" w:hAnsi="Cambria Math"/>
@@ -1518,20 +1665,220 @@
       </w:hyperlink>
       <w:r>
         <w:rPr/>
-        <w:t>), учитывающая расстояние от источника света до точки на плоскости и угол падения света.</w:t>
-      </w:r>
-    </w:p>
-    <w:p>
-      <w:pPr>
-        <w:pStyle w:val="Heading2"/>
-        <w:spacing w:before="0" w:after="159"/>
-        <w:rPr/>
-      </w:pPr>
-      <w:r>
-        <w:rPr/>
-      </w:r>
-      <w:r>
-        <w:br w:type="page"/>
+        <w:t xml:space="preserve">), </w:t>
+      </w:r>
+      <w:r>
+        <w:rPr/>
+        <w:t>где</w:t>
+      </w:r>
+      <w:r>
+        <w:rPr/>
+        <w:t xml:space="preserve"> </w:t>
+      </w:r>
+      <w:r>
+        <w:rPr/>
+      </w:r>
+      <m:oMath xmlns:m="http://schemas.openxmlformats.org/officeDocument/2006/math">
+        <m:r>
+          <w:rPr>
+            <w:rFonts w:ascii="Cambria Math" w:hAnsi="Cambria Math"/>
+          </w:rPr>
+          <m:t xml:space="preserve">I</m:t>
+        </m:r>
+        <m:r>
+          <w:rPr>
+            <w:rFonts w:ascii="Cambria Math" w:hAnsi="Cambria Math"/>
+          </w:rPr>
+          <m:t xml:space="preserve">=</m:t>
+        </m:r>
+        <m:sSub>
+          <m:e>
+            <m:r>
+              <w:rPr>
+                <w:rFonts w:ascii="Cambria Math" w:hAnsi="Cambria Math"/>
+              </w:rPr>
+              <m:t xml:space="preserve">I</m:t>
+            </m:r>
+          </m:e>
+          <m:sub>
+            <m:r>
+              <w:rPr>
+                <w:rFonts w:ascii="Cambria Math" w:hAnsi="Cambria Math"/>
+              </w:rPr>
+              <m:t xml:space="preserve">0</m:t>
+            </m:r>
+          </m:sub>
+        </m:sSub>
+        <m:r>
+          <w:rPr>
+            <w:rFonts w:ascii="Cambria Math" w:hAnsi="Cambria Math"/>
+          </w:rPr>
+          <m:t xml:space="preserve">⋅</m:t>
+        </m:r>
+        <m:r>
+          <w:rPr>
+            <w:rFonts w:ascii="Cambria Math" w:hAnsi="Cambria Math"/>
+          </w:rPr>
+          <m:t xml:space="preserve">cos</m:t>
+        </m:r>
+        <m:d>
+          <m:dPr>
+            <m:begChr m:val="("/>
+            <m:endChr m:val=")"/>
+          </m:dPr>
+          <m:e>
+            <m:r>
+              <w:rPr>
+                <w:rFonts w:ascii="Cambria Math" w:hAnsi="Cambria Math"/>
+              </w:rPr>
+              <m:t xml:space="preserve">θ</m:t>
+            </m:r>
+          </m:e>
+        </m:d>
+      </m:oMath>
+      <w:r>
+        <w:rPr/>
+        <w:t xml:space="preserve"> </w:t>
+      </w:r>
+      <w:r>
+        <w:rPr>
+          <w:lang w:val="en-US"/>
+        </w:rPr>
+        <w:t>(</w:t>
+      </w:r>
+      <w:r>
+        <w:rPr>
+          <w:lang w:val="ru-RU"/>
+        </w:rPr>
+        <w:t>по условию</w:t>
+      </w:r>
+      <w:r>
+        <w:rPr>
+          <w:lang w:val="en-US"/>
+        </w:rPr>
+        <w:t>)</w:t>
+      </w:r>
+      <w:r>
+        <w:rPr/>
+        <w:t>.</w:t>
+      </w:r>
+    </w:p>
+    <w:p>
+      <w:pPr>
+        <w:pStyle w:val="BodyText"/>
+        <w:spacing w:lineRule="auto" w:line="360" w:before="0" w:after="159"/>
+        <w:ind w:firstLine="709"/>
+        <w:jc w:val="both"/>
+        <w:rPr/>
+      </w:pPr>
+      <w:r>
+        <w:rPr/>
+        <w:t xml:space="preserve">Тогда финальная формула выглядит следующим: </w:t>
+      </w:r>
+      <w:r>
+        <w:rPr/>
+      </w:r>
+      <m:oMath xmlns:m="http://schemas.openxmlformats.org/officeDocument/2006/math">
+        <m:r>
+          <w:rPr>
+            <w:rFonts w:ascii="Cambria Math" w:hAnsi="Cambria Math"/>
+          </w:rPr>
+          <m:t xml:space="preserve">E</m:t>
+        </m:r>
+        <m:r>
+          <m:rPr>
+            <m:lit/>
+            <m:nor/>
+          </m:rPr>
+          <w:rPr>
+            <w:rFonts w:ascii="Cambria Math" w:hAnsi="Cambria Math"/>
+          </w:rPr>
+          <m:t xml:space="preserve">=</m:t>
+        </m:r>
+        <m:f>
+          <m:num>
+            <m:sSub>
+              <m:e>
+                <m:r>
+                  <w:rPr>
+                    <w:rFonts w:ascii="Cambria Math" w:hAnsi="Cambria Math"/>
+                  </w:rPr>
+                  <m:t xml:space="preserve">I</m:t>
+                </m:r>
+              </m:e>
+              <m:sub>
+                <m:r>
+                  <w:rPr>
+                    <w:rFonts w:ascii="Cambria Math" w:hAnsi="Cambria Math"/>
+                  </w:rPr>
+                  <m:t xml:space="preserve">0</m:t>
+                </m:r>
+              </m:sub>
+            </m:sSub>
+            <m:r>
+              <w:rPr>
+                <w:rFonts w:ascii="Cambria Math" w:hAnsi="Cambria Math"/>
+              </w:rPr>
+              <m:t xml:space="preserve">⋅</m:t>
+            </m:r>
+            <m:sSup>
+              <m:e>
+                <m:r>
+                  <w:rPr>
+                    <w:rFonts w:ascii="Cambria Math" w:hAnsi="Cambria Math"/>
+                  </w:rPr>
+                  <m:t xml:space="preserve">cos</m:t>
+                </m:r>
+              </m:e>
+              <m:sup>
+                <m:r>
+                  <w:rPr>
+                    <w:rFonts w:ascii="Cambria Math" w:hAnsi="Cambria Math"/>
+                  </w:rPr>
+                  <m:t xml:space="preserve">2</m:t>
+                </m:r>
+              </m:sup>
+            </m:sSup>
+            <m:d>
+              <m:dPr>
+                <m:begChr m:val="("/>
+                <m:endChr m:val=")"/>
+              </m:dPr>
+              <m:e>
+                <m:r>
+                  <w:rPr>
+                    <w:rFonts w:ascii="Cambria Math" w:hAnsi="Cambria Math"/>
+                  </w:rPr>
+                  <m:t xml:space="preserve">θ</m:t>
+                </m:r>
+              </m:e>
+            </m:d>
+          </m:num>
+          <m:den>
+            <m:sSup>
+              <m:e>
+                <m:r>
+                  <w:rPr>
+                    <w:rFonts w:ascii="Cambria Math" w:hAnsi="Cambria Math"/>
+                  </w:rPr>
+                  <m:t xml:space="preserve">r</m:t>
+                </m:r>
+              </m:e>
+              <m:sup>
+                <m:r>
+                  <w:rPr>
+                    <w:rFonts w:ascii="Cambria Math" w:hAnsi="Cambria Math"/>
+                  </w:rPr>
+                  <m:t xml:space="preserve">2</m:t>
+                </m:r>
+              </m:sup>
+            </m:sSup>
+          </m:den>
+        </m:f>
+      </m:oMath>
+      <w:r>
+        <w:rPr/>
+        <w:t>.</w:t>
       </w:r>
     </w:p>
     <w:p>
@@ -1767,59 +2114,12 @@
     </w:p>
     <w:p>
       <w:pPr>
-        <w:pStyle w:val="BodyText"/>
-        <w:spacing w:lineRule="auto" w:line="360" w:before="0" w:after="159"/>
-        <w:ind w:firstLine="709"/>
-        <w:jc w:val="both"/>
-        <w:rPr/>
-      </w:pPr>
-      <w:r>
-        <w:rPr/>
-      </w:r>
-    </w:p>
-    <w:p>
-      <w:pPr>
         <w:pStyle w:val="Heading1"/>
         <w:spacing w:lineRule="auto" w:line="360" w:before="0" w:after="0"/>
         <w:ind w:left="709"/>
         <w:jc w:val="center"/>
         <w:rPr/>
       </w:pPr>
-      <w:r>
-        <w:rPr/>
-      </w:r>
-    </w:p>
-    <w:p>
-      <w:pPr>
-        <w:pStyle w:val="Heading1"/>
-        <w:spacing w:lineRule="auto" w:line="360" w:before="0" w:after="0"/>
-        <w:ind w:left="709"/>
-        <w:jc w:val="center"/>
-        <w:rPr>
-          <w:rFonts w:eastAsia="Times New Roman" w:cs="Times New Roman"/>
-          <w:bCs/>
-          <w:color w:val="auto"/>
-        </w:rPr>
-      </w:pPr>
-      <w:r>
-        <w:rPr>
-          <w:rFonts w:eastAsia="Times New Roman" w:cs="Times New Roman"/>
-          <w:bCs/>
-          <w:color w:val="auto"/>
-        </w:rPr>
-      </w:r>
-      <w:r>
-        <w:br w:type="page"/>
-      </w:r>
-    </w:p>
-    <w:p>
-      <w:pPr>
-        <w:pStyle w:val="Heading1"/>
-        <w:spacing w:lineRule="auto" w:line="360" w:before="0" w:after="0"/>
-        <w:ind w:left="709"/>
-        <w:jc w:val="center"/>
-        <w:rPr/>
-      </w:pPr>
       <w:bookmarkStart w:id="16" w:name="__RefHeading___Toc524_1614521587_Копия_2"/>
       <w:bookmarkEnd w:id="16"/>
       <w:r>
@@ -1862,18 +2162,18 @@
         <mc:AlternateContent>
           <mc:Choice Requires="wps">
             <w:drawing>
-              <wp:anchor behindDoc="0" distT="0" distB="0" distL="0" distR="0" simplePos="0" locked="0" layoutInCell="0" allowOverlap="1" relativeHeight="12">
+              <wp:anchor behindDoc="0" distT="0" distB="0" distL="0" distR="0" simplePos="0" locked="0" layoutInCell="0" allowOverlap="1" relativeHeight="27">
                 <wp:simplePos x="0" y="0"/>
                 <wp:positionH relativeFrom="column">
                   <wp:align>center</wp:align>
                 </wp:positionH>
                 <wp:positionV relativeFrom="paragraph">
-                  <wp:posOffset>69850</wp:posOffset>
+                  <wp:posOffset>635</wp:posOffset>
                 </wp:positionV>
-                <wp:extent cx="5941060" cy="3564890"/>
+                <wp:extent cx="5562600" cy="3382645"/>
                 <wp:effectExtent l="0" t="0" r="0" b="0"/>
                 <wp:wrapSquare wrapText="largest"/>
-                <wp:docPr id="4" name="Врезка5"/>
+                <wp:docPr id="4" name="Врезка4"/>
                 <a:graphic xmlns:a="http://schemas.openxmlformats.org/drawingml/2006/main">
                   <a:graphicData uri="http://schemas.microsoft.com/office/word/2010/wordprocessingShape">
                     <wps:wsp>
@@ -1881,7 +2181,7 @@
                       <wps:spPr>
                         <a:xfrm>
                           <a:off x="0" y="0"/>
-                          <a:ext cx="5941060" cy="3564890"/>
+                          <a:ext cx="5562600" cy="3382645"/>
                         </a:xfrm>
                         <a:prstGeom prst="rect"/>
                         <a:solidFill>
@@ -1892,7 +2192,7 @@
                         <w:txbxContent>
                           <w:p>
                             <w:pPr>
-                              <w:pStyle w:val="Style20"/>
+                              <w:pStyle w:val="Style21"/>
                               <w:spacing w:before="120" w:after="120"/>
                               <w:rPr/>
                             </w:pPr>
@@ -1900,9 +2200,9 @@
                               <w:rPr/>
                               <w:drawing>
                                 <wp:inline distT="0" distB="0" distL="0" distR="0">
-                                  <wp:extent cx="5941060" cy="3192780"/>
+                                  <wp:extent cx="5940425" cy="3214370"/>
                                   <wp:effectExtent l="0" t="0" r="0" b="0"/>
-                                  <wp:docPr id="5" name="Изображение1" descr=""/>
+                                  <wp:docPr id="5" name="Изображение1"/>
                                   <wp:cNvGraphicFramePr>
                                     <a:graphicFrameLocks xmlns:a="http://schemas.openxmlformats.org/drawingml/2006/main" noChangeAspect="1"/>
                                   </wp:cNvGraphicFramePr>
@@ -1910,7 +2210,7 @@
                                     <a:graphicData uri="http://schemas.openxmlformats.org/drawingml/2006/picture">
                                       <pic:pic xmlns:pic="http://schemas.openxmlformats.org/drawingml/2006/picture">
                                         <pic:nvPicPr>
-                                          <pic:cNvPr id="5" name="Изображение1" descr=""/>
+                                          <pic:cNvPr id="5" name="Изображение1"/>
                                           <pic:cNvPicPr>
                                             <a:picLocks noChangeAspect="1" noChangeArrowheads="1"/>
                                           </pic:cNvPicPr>
@@ -1924,11 +2224,12 @@
                                         <pic:spPr bwMode="auto">
                                           <a:xfrm>
                                             <a:off x="0" y="0"/>
-                                            <a:ext cx="5941060" cy="3192780"/>
+                                            <a:ext cx="5940425" cy="3214370"/>
                                           </a:xfrm>
                                           <a:prstGeom prst="rect">
                                             <a:avLst/>
                                           </a:prstGeom>
+                                          <a:noFill/>
                                         </pic:spPr>
                                       </pic:pic>
                                     </a:graphicData>
@@ -1959,7 +2260,7 @@
                             </w:r>
                             <w:r>
                               <w:rPr/>
-                              <w:t>: Пример работы программы.</w:t>
+                              <w:t>: Входные значения</w:t>
                             </w:r>
                           </w:p>
                         </w:txbxContent>
@@ -1975,12 +2276,12 @@
           </mc:Choice>
           <mc:Fallback>
             <w:pict>
-              <v:rect style="position:absolute;rotation:-0;width:467.8pt;height:280.7pt;mso-wrap-distance-left:0pt;mso-wrap-distance-right:0pt;mso-wrap-distance-top:0pt;mso-wrap-distance-bottom:0pt;margin-top:5.5pt;mso-position-vertical-relative:text;margin-left:-0.05pt;mso-position-horizontal:center;mso-position-horizontal-relative:text">
+              <v:rect style="position:absolute;rotation:-0;width:438pt;height:266.35pt;mso-wrap-distance-left:0pt;mso-wrap-distance-right:0pt;mso-wrap-distance-top:0pt;mso-wrap-distance-bottom:0pt;margin-top:0pt;mso-position-vertical:top;mso-position-vertical-relative:text;margin-left:14.85pt;mso-position-horizontal:center;mso-position-horizontal-relative:text">
                 <v:textbox inset="0in,0in,0in,0in">
                   <w:txbxContent>
                     <w:p>
                       <w:pPr>
-                        <w:pStyle w:val="Style20"/>
+                        <w:pStyle w:val="Style21"/>
                         <w:spacing w:before="120" w:after="120"/>
                         <w:rPr/>
                       </w:pPr>
@@ -1988,9 +2289,9 @@
                         <w:rPr/>
                         <w:drawing>
                           <wp:inline distT="0" distB="0" distL="0" distR="0">
-                            <wp:extent cx="5941060" cy="3192780"/>
+                            <wp:extent cx="5940425" cy="3214370"/>
                             <wp:effectExtent l="0" t="0" r="0" b="0"/>
-                            <wp:docPr id="6" name="Изображение1" descr=""/>
+                            <wp:docPr id="6" name="Изображение1"/>
                             <wp:cNvGraphicFramePr>
                               <a:graphicFrameLocks xmlns:a="http://schemas.openxmlformats.org/drawingml/2006/main" noChangeAspect="1"/>
                             </wp:cNvGraphicFramePr>
@@ -1998,7 +2299,7 @@
                               <a:graphicData uri="http://schemas.openxmlformats.org/drawingml/2006/picture">
                                 <pic:pic xmlns:pic="http://schemas.openxmlformats.org/drawingml/2006/picture">
                                   <pic:nvPicPr>
-                                    <pic:cNvPr id="6" name="Изображение1" descr=""/>
+                                    <pic:cNvPr id="6" name="Изображение1"/>
                                     <pic:cNvPicPr>
                                       <a:picLocks noChangeAspect="1" noChangeArrowheads="1"/>
                                     </pic:cNvPicPr>
@@ -2012,11 +2313,12 @@
                                   <pic:spPr bwMode="auto">
                                     <a:xfrm>
                                       <a:off x="0" y="0"/>
-                                      <a:ext cx="5941060" cy="3192780"/>
+                                      <a:ext cx="5940425" cy="3214370"/>
                                     </a:xfrm>
                                     <a:prstGeom prst="rect">
                                       <a:avLst/>
                                     </a:prstGeom>
+                                    <a:noFill/>
                                   </pic:spPr>
                                 </pic:pic>
                               </a:graphicData>
@@ -2047,7 +2349,7 @@
                       </w:r>
                       <w:r>
                         <w:rPr/>
-                        <w:t>: Пример работы программы.</w:t>
+                        <w:t>: Входные значения</w:t>
                       </w:r>
                     </w:p>
                   </w:txbxContent>
@@ -2076,10 +2378,10 @@
           <w:szCs w:val="28"/>
         </w:rPr>
       </w:r>
-      <w:bookmarkStart w:id="18" w:name="_Toc213488712"/>
-      <w:bookmarkStart w:id="19" w:name="_Toc213488760"/>
-      <w:bookmarkStart w:id="20" w:name="_Toc213488712"/>
-      <w:bookmarkStart w:id="21" w:name="_Toc213488760"/>
+      <w:bookmarkStart w:id="18" w:name="_Toc213488760"/>
+      <w:bookmarkStart w:id="19" w:name="_Toc213488712"/>
+      <w:bookmarkStart w:id="20" w:name="_Toc213488760"/>
+      <w:bookmarkStart w:id="21" w:name="_Toc213488712"/>
       <w:bookmarkEnd w:id="20"/>
       <w:bookmarkEnd w:id="21"/>
       <w:r>
@@ -2089,18 +2391,18 @@
         <mc:AlternateContent>
           <mc:Choice Requires="wps">
             <w:drawing>
-              <wp:anchor behindDoc="0" distT="0" distB="0" distL="0" distR="0" simplePos="0" locked="0" layoutInCell="0" allowOverlap="1" relativeHeight="14">
+              <wp:anchor behindDoc="0" distT="0" distB="0" distL="0" distR="0" simplePos="0" locked="0" layoutInCell="0" allowOverlap="1" relativeHeight="23">
                 <wp:simplePos x="0" y="0"/>
                 <wp:positionH relativeFrom="column">
                   <wp:align>center</wp:align>
                 </wp:positionH>
                 <wp:positionV relativeFrom="paragraph">
-                  <wp:posOffset>-92075</wp:posOffset>
+                  <wp:posOffset>-123190</wp:posOffset>
                 </wp:positionV>
-                <wp:extent cx="5940425" cy="2804795"/>
+                <wp:extent cx="4236720" cy="2490470"/>
                 <wp:effectExtent l="0" t="0" r="0" b="0"/>
                 <wp:wrapSquare wrapText="largest"/>
-                <wp:docPr id="7" name="Врезка4"/>
+                <wp:docPr id="7" name="Врезка8"/>
                 <a:graphic xmlns:a="http://schemas.openxmlformats.org/drawingml/2006/main">
                   <a:graphicData uri="http://schemas.microsoft.com/office/word/2010/wordprocessingShape">
                     <wps:wsp>
@@ -2108,7 +2410,7 @@
                       <wps:spPr>
                         <a:xfrm>
                           <a:off x="0" y="0"/>
-                          <a:ext cx="5940425" cy="2804795"/>
+                          <a:ext cx="4236720" cy="2490470"/>
                         </a:xfrm>
                         <a:prstGeom prst="rect"/>
                         <a:solidFill>
@@ -2119,7 +2421,448 @@
                         <w:txbxContent>
                           <w:p>
                             <w:pPr>
-                              <w:pStyle w:val="Style25"/>
+                              <w:pStyle w:val="Style21"/>
+                              <w:spacing w:before="120" w:after="120"/>
+                              <w:rPr/>
+                            </w:pPr>
+                            <w:r>
+                              <w:rPr/>
+                              <w:drawing>
+                                <wp:inline distT="0" distB="0" distL="0" distR="0">
+                                  <wp:extent cx="4877435" cy="2438400"/>
+                                  <wp:effectExtent l="0" t="0" r="0" b="0"/>
+                                  <wp:docPr id="8" name="Изображение5"/>
+                                  <wp:cNvGraphicFramePr>
+                                    <a:graphicFrameLocks xmlns:a="http://schemas.openxmlformats.org/drawingml/2006/main" noChangeAspect="1"/>
+                                  </wp:cNvGraphicFramePr>
+                                  <a:graphic xmlns:a="http://schemas.openxmlformats.org/drawingml/2006/main">
+                                    <a:graphicData uri="http://schemas.openxmlformats.org/drawingml/2006/picture">
+                                      <pic:pic xmlns:pic="http://schemas.openxmlformats.org/drawingml/2006/picture">
+                                        <pic:nvPicPr>
+                                          <pic:cNvPr id="8" name="Изображение5"/>
+                                          <pic:cNvPicPr>
+                                            <a:picLocks noChangeAspect="1" noChangeArrowheads="1"/>
+                                          </pic:cNvPicPr>
+                                        </pic:nvPicPr>
+                                        <pic:blipFill>
+                                          <a:blip r:embed="rId6"/>
+                                          <a:stretch>
+                                            <a:fillRect/>
+                                          </a:stretch>
+                                        </pic:blipFill>
+                                        <pic:spPr bwMode="auto">
+                                          <a:xfrm>
+                                            <a:off x="0" y="0"/>
+                                            <a:ext cx="4877435" cy="2438400"/>
+                                          </a:xfrm>
+                                          <a:prstGeom prst="rect">
+                                            <a:avLst/>
+                                          </a:prstGeom>
+                                          <a:noFill/>
+                                        </pic:spPr>
+                                      </pic:pic>
+                                    </a:graphicData>
+                                  </a:graphic>
+                                </wp:inline>
+                              </w:drawing>
+                              <w:t xml:space="preserve">Рисунок </w:t>
+                            </w:r>
+                            <w:r>
+                              <w:rPr/>
+                              <w:fldChar w:fldCharType="begin"/>
+                            </w:r>
+                            <w:r>
+                              <w:rPr/>
+                              <w:instrText xml:space="preserve"> SEQ Рисунок \* ARABIC </w:instrText>
+                            </w:r>
+                            <w:r>
+                              <w:rPr/>
+                              <w:fldChar w:fldCharType="separate"/>
+                            </w:r>
+                            <w:r>
+                              <w:rPr/>
+                              <w:t>2</w:t>
+                            </w:r>
+                            <w:r>
+                              <w:rPr/>
+                              <w:fldChar w:fldCharType="end"/>
+                            </w:r>
+                            <w:r>
+                              <w:rPr/>
+                              <w:t>: Вывод информации в консоль</w:t>
+                            </w:r>
+                          </w:p>
+                        </w:txbxContent>
+                      </wps:txbx>
+                      <wps:bodyPr anchor="t" lIns="0" tIns="0" rIns="0" bIns="0">
+                        <a:noAutofit/>
+                      </wps:bodyPr>
+                    </wps:wsp>
+                  </a:graphicData>
+                </a:graphic>
+              </wp:anchor>
+            </w:drawing>
+          </mc:Choice>
+          <mc:Fallback>
+            <w:pict>
+              <v:rect style="position:absolute;rotation:-0;width:333.6pt;height:196.1pt;mso-wrap-distance-left:0pt;mso-wrap-distance-right:0pt;mso-wrap-distance-top:0pt;mso-wrap-distance-bottom:0pt;margin-top:-9.7pt;mso-position-vertical-relative:text;margin-left:67.05pt;mso-position-horizontal:center;mso-position-horizontal-relative:text">
+                <v:textbox inset="0in,0in,0in,0in">
+                  <w:txbxContent>
+                    <w:p>
+                      <w:pPr>
+                        <w:pStyle w:val="Style21"/>
+                        <w:spacing w:before="120" w:after="120"/>
+                        <w:rPr/>
+                      </w:pPr>
+                      <w:r>
+                        <w:rPr/>
+                        <w:drawing>
+                          <wp:inline distT="0" distB="0" distL="0" distR="0">
+                            <wp:extent cx="4877435" cy="2438400"/>
+                            <wp:effectExtent l="0" t="0" r="0" b="0"/>
+                            <wp:docPr id="9" name="Изображение5"/>
+                            <wp:cNvGraphicFramePr>
+                              <a:graphicFrameLocks xmlns:a="http://schemas.openxmlformats.org/drawingml/2006/main" noChangeAspect="1"/>
+                            </wp:cNvGraphicFramePr>
+                            <a:graphic xmlns:a="http://schemas.openxmlformats.org/drawingml/2006/main">
+                              <a:graphicData uri="http://schemas.openxmlformats.org/drawingml/2006/picture">
+                                <pic:pic xmlns:pic="http://schemas.openxmlformats.org/drawingml/2006/picture">
+                                  <pic:nvPicPr>
+                                    <pic:cNvPr id="9" name="Изображение5"/>
+                                    <pic:cNvPicPr>
+                                      <a:picLocks noChangeAspect="1" noChangeArrowheads="1"/>
+                                    </pic:cNvPicPr>
+                                  </pic:nvPicPr>
+                                  <pic:blipFill>
+                                    <a:blip r:embed="rId7"/>
+                                    <a:stretch>
+                                      <a:fillRect/>
+                                    </a:stretch>
+                                  </pic:blipFill>
+                                  <pic:spPr bwMode="auto">
+                                    <a:xfrm>
+                                      <a:off x="0" y="0"/>
+                                      <a:ext cx="4877435" cy="2438400"/>
+                                    </a:xfrm>
+                                    <a:prstGeom prst="rect">
+                                      <a:avLst/>
+                                    </a:prstGeom>
+                                    <a:noFill/>
+                                  </pic:spPr>
+                                </pic:pic>
+                              </a:graphicData>
+                            </a:graphic>
+                          </wp:inline>
+                        </w:drawing>
+                        <w:t xml:space="preserve">Рисунок </w:t>
+                      </w:r>
+                      <w:r>
+                        <w:rPr/>
+                        <w:fldChar w:fldCharType="begin"/>
+                      </w:r>
+                      <w:r>
+                        <w:rPr/>
+                        <w:instrText xml:space="preserve"> SEQ Рисунок \* ARABIC </w:instrText>
+                      </w:r>
+                      <w:r>
+                        <w:rPr/>
+                        <w:fldChar w:fldCharType="separate"/>
+                      </w:r>
+                      <w:r>
+                        <w:rPr/>
+                        <w:t>2</w:t>
+                      </w:r>
+                      <w:r>
+                        <w:rPr/>
+                        <w:fldChar w:fldCharType="end"/>
+                      </w:r>
+                      <w:r>
+                        <w:rPr/>
+                        <w:t>: Вывод информации в консоль</w:t>
+                      </w:r>
+                    </w:p>
+                  </w:txbxContent>
+                </v:textbox>
+                <w10:wrap type="square" side="largest"/>
+              </v:rect>
+            </w:pict>
+          </mc:Fallback>
+        </mc:AlternateContent>
+      </w:r>
+    </w:p>
+    <w:p>
+      <w:pPr>
+        <w:pStyle w:val="Normal"/>
+        <w:rPr/>
+      </w:pPr>
+      <w:r>
+        <w:rPr/>
+      </w:r>
+      <w:r>
+        <w:br w:type="page"/>
+      </w:r>
+      <w:r>
+        <mc:AlternateContent>
+          <mc:Choice Requires="wps">
+            <w:drawing>
+              <wp:anchor behindDoc="0" distT="0" distB="0" distL="0" distR="0" simplePos="0" locked="0" layoutInCell="0" allowOverlap="1" relativeHeight="21">
+                <wp:simplePos x="0" y="0"/>
+                <wp:positionH relativeFrom="column">
+                  <wp:align>center</wp:align>
+                </wp:positionH>
+                <wp:positionV relativeFrom="paragraph">
+                  <wp:posOffset>614680</wp:posOffset>
+                </wp:positionV>
+                <wp:extent cx="5940425" cy="6313170"/>
+                <wp:effectExtent l="0" t="0" r="0" b="0"/>
+                <wp:wrapSquare wrapText="largest"/>
+                <wp:docPr id="10" name="Врезка7"/>
+                <a:graphic xmlns:a="http://schemas.openxmlformats.org/drawingml/2006/main">
+                  <a:graphicData uri="http://schemas.microsoft.com/office/word/2010/wordprocessingShape">
+                    <wps:wsp>
+                      <wps:cNvSpPr txBox="1"/>
+                      <wps:spPr>
+                        <a:xfrm>
+                          <a:off x="0" y="0"/>
+                          <a:ext cx="5940425" cy="6313170"/>
+                        </a:xfrm>
+                        <a:prstGeom prst="rect"/>
+                        <a:solidFill>
+                          <a:srgbClr val="FFFFFF"/>
+                        </a:solidFill>
+                      </wps:spPr>
+                      <wps:txbx>
+                        <w:txbxContent>
+                          <w:p>
+                            <w:pPr>
+                              <w:pStyle w:val="Style21"/>
+                              <w:spacing w:before="120" w:after="120"/>
+                              <w:rPr/>
+                            </w:pPr>
+                            <w:r>
+                              <w:rPr/>
+                              <w:drawing>
+                                <wp:inline distT="0" distB="0" distL="0" distR="0">
+                                  <wp:extent cx="5940425" cy="5940425"/>
+                                  <wp:effectExtent l="0" t="0" r="0" b="0"/>
+                                  <wp:docPr id="11" name="Изображение4"/>
+                                  <wp:cNvGraphicFramePr>
+                                    <a:graphicFrameLocks xmlns:a="http://schemas.openxmlformats.org/drawingml/2006/main" noChangeAspect="1"/>
+                                  </wp:cNvGraphicFramePr>
+                                  <a:graphic xmlns:a="http://schemas.openxmlformats.org/drawingml/2006/main">
+                                    <a:graphicData uri="http://schemas.openxmlformats.org/drawingml/2006/picture">
+                                      <pic:pic xmlns:pic="http://schemas.openxmlformats.org/drawingml/2006/picture">
+                                        <pic:nvPicPr>
+                                          <pic:cNvPr id="11" name="Изображение4"/>
+                                          <pic:cNvPicPr>
+                                            <a:picLocks noChangeAspect="1" noChangeArrowheads="1"/>
+                                          </pic:cNvPicPr>
+                                        </pic:nvPicPr>
+                                        <pic:blipFill>
+                                          <a:blip r:embed="rId8"/>
+                                          <a:stretch>
+                                            <a:fillRect/>
+                                          </a:stretch>
+                                        </pic:blipFill>
+                                        <pic:spPr bwMode="auto">
+                                          <a:xfrm>
+                                            <a:off x="0" y="0"/>
+                                            <a:ext cx="5940425" cy="5940425"/>
+                                          </a:xfrm>
+                                          <a:prstGeom prst="rect">
+                                            <a:avLst/>
+                                          </a:prstGeom>
+                                          <a:noFill/>
+                                        </pic:spPr>
+                                      </pic:pic>
+                                    </a:graphicData>
+                                  </a:graphic>
+                                </wp:inline>
+                              </w:drawing>
+                              <w:t xml:space="preserve">Рисунок </w:t>
+                            </w:r>
+                            <w:r>
+                              <w:rPr/>
+                              <w:fldChar w:fldCharType="begin"/>
+                            </w:r>
+                            <w:r>
+                              <w:rPr/>
+                              <w:instrText xml:space="preserve"> SEQ Рисунок \* ARABIC </w:instrText>
+                            </w:r>
+                            <w:r>
+                              <w:rPr/>
+                              <w:fldChar w:fldCharType="separate"/>
+                            </w:r>
+                            <w:r>
+                              <w:rPr/>
+                              <w:t>3</w:t>
+                            </w:r>
+                            <w:r>
+                              <w:rPr/>
+                              <w:fldChar w:fldCharType="end"/>
+                            </w:r>
+                            <w:r>
+                              <w:rPr/>
+                              <w:t>: Полученное изображение</w:t>
+                            </w:r>
+                          </w:p>
+                        </w:txbxContent>
+                      </wps:txbx>
+                      <wps:bodyPr anchor="t" lIns="0" tIns="0" rIns="0" bIns="0">
+                        <a:noAutofit/>
+                      </wps:bodyPr>
+                    </wps:wsp>
+                  </a:graphicData>
+                </a:graphic>
+              </wp:anchor>
+            </w:drawing>
+          </mc:Choice>
+          <mc:Fallback>
+            <w:pict>
+              <v:rect style="position:absolute;rotation:-0;width:467.75pt;height:497.1pt;mso-wrap-distance-left:0pt;mso-wrap-distance-right:0pt;mso-wrap-distance-top:0pt;mso-wrap-distance-bottom:0pt;margin-top:48.4pt;mso-position-vertical-relative:text;margin-left:0pt;mso-position-horizontal:center;mso-position-horizontal-relative:text">
+                <v:textbox inset="0in,0in,0in,0in">
+                  <w:txbxContent>
+                    <w:p>
+                      <w:pPr>
+                        <w:pStyle w:val="Style21"/>
+                        <w:spacing w:before="120" w:after="120"/>
+                        <w:rPr/>
+                      </w:pPr>
+                      <w:r>
+                        <w:rPr/>
+                        <w:drawing>
+                          <wp:inline distT="0" distB="0" distL="0" distR="0">
+                            <wp:extent cx="5940425" cy="5940425"/>
+                            <wp:effectExtent l="0" t="0" r="0" b="0"/>
+                            <wp:docPr id="12" name="Изображение4"/>
+                            <wp:cNvGraphicFramePr>
+                              <a:graphicFrameLocks xmlns:a="http://schemas.openxmlformats.org/drawingml/2006/main" noChangeAspect="1"/>
+                            </wp:cNvGraphicFramePr>
+                            <a:graphic xmlns:a="http://schemas.openxmlformats.org/drawingml/2006/main">
+                              <a:graphicData uri="http://schemas.openxmlformats.org/drawingml/2006/picture">
+                                <pic:pic xmlns:pic="http://schemas.openxmlformats.org/drawingml/2006/picture">
+                                  <pic:nvPicPr>
+                                    <pic:cNvPr id="12" name="Изображение4"/>
+                                    <pic:cNvPicPr>
+                                      <a:picLocks noChangeAspect="1" noChangeArrowheads="1"/>
+                                    </pic:cNvPicPr>
+                                  </pic:nvPicPr>
+                                  <pic:blipFill>
+                                    <a:blip r:embed="rId9"/>
+                                    <a:stretch>
+                                      <a:fillRect/>
+                                    </a:stretch>
+                                  </pic:blipFill>
+                                  <pic:spPr bwMode="auto">
+                                    <a:xfrm>
+                                      <a:off x="0" y="0"/>
+                                      <a:ext cx="5940425" cy="5940425"/>
+                                    </a:xfrm>
+                                    <a:prstGeom prst="rect">
+                                      <a:avLst/>
+                                    </a:prstGeom>
+                                    <a:noFill/>
+                                  </pic:spPr>
+                                </pic:pic>
+                              </a:graphicData>
+                            </a:graphic>
+                          </wp:inline>
+                        </w:drawing>
+                        <w:t xml:space="preserve">Рисунок </w:t>
+                      </w:r>
+                      <w:r>
+                        <w:rPr/>
+                        <w:fldChar w:fldCharType="begin"/>
+                      </w:r>
+                      <w:r>
+                        <w:rPr/>
+                        <w:instrText xml:space="preserve"> SEQ Рисунок \* ARABIC </w:instrText>
+                      </w:r>
+                      <w:r>
+                        <w:rPr/>
+                        <w:fldChar w:fldCharType="separate"/>
+                      </w:r>
+                      <w:r>
+                        <w:rPr/>
+                        <w:t>3</w:t>
+                      </w:r>
+                      <w:r>
+                        <w:rPr/>
+                        <w:fldChar w:fldCharType="end"/>
+                      </w:r>
+                      <w:r>
+                        <w:rPr/>
+                        <w:t>: Полученное изображение</w:t>
+                      </w:r>
+                    </w:p>
+                  </w:txbxContent>
+                </v:textbox>
+                <w10:wrap type="square" side="largest"/>
+              </v:rect>
+            </w:pict>
+          </mc:Fallback>
+        </mc:AlternateContent>
+      </w:r>
+    </w:p>
+    <w:p>
+      <w:pPr>
+        <w:pStyle w:val="Normal"/>
+        <w:rPr/>
+      </w:pPr>
+      <w:r>
+        <w:rPr/>
+      </w:r>
+    </w:p>
+    <w:p>
+      <w:pPr>
+        <w:pStyle w:val="Heading1"/>
+        <w:spacing w:lineRule="auto" w:line="360" w:before="0" w:after="0"/>
+        <w:ind w:left="709"/>
+        <w:jc w:val="center"/>
+        <w:rPr>
+          <w:rFonts w:eastAsia="Times New Roman" w:cs="Times New Roman"/>
+          <w:bCs/>
+          <w:color w:val="auto"/>
+        </w:rPr>
+      </w:pPr>
+      <w:r>
+        <w:rPr/>
+      </w:r>
+      <w:r>
+        <mc:AlternateContent>
+          <mc:Choice Requires="wps">
+            <w:drawing>
+              <wp:anchor behindDoc="0" distT="0" distB="0" distL="0" distR="0" simplePos="0" locked="0" layoutInCell="0" allowOverlap="1" relativeHeight="25">
+                <wp:simplePos x="0" y="0"/>
+                <wp:positionH relativeFrom="column">
+                  <wp:align>center</wp:align>
+                </wp:positionH>
+                <wp:positionV relativeFrom="paragraph">
+                  <wp:posOffset>635</wp:posOffset>
+                </wp:positionV>
+                <wp:extent cx="5490210" cy="2620010"/>
+                <wp:effectExtent l="0" t="0" r="0" b="0"/>
+                <wp:wrapSquare wrapText="largest"/>
+                <wp:docPr id="13" name="Врезка5"/>
+                <a:graphic xmlns:a="http://schemas.openxmlformats.org/drawingml/2006/main">
+                  <a:graphicData uri="http://schemas.microsoft.com/office/word/2010/wordprocessingShape">
+                    <wps:wsp>
+                      <wps:cNvSpPr txBox="1"/>
+                      <wps:spPr>
+                        <a:xfrm>
+                          <a:off x="0" y="0"/>
+                          <a:ext cx="5490210" cy="2620010"/>
+                        </a:xfrm>
+                        <a:prstGeom prst="rect"/>
+                        <a:solidFill>
+                          <a:srgbClr val="FFFFFF"/>
+                        </a:solidFill>
+                      </wps:spPr>
+                      <wps:txbx>
+                        <w:txbxContent>
+                          <w:p>
+                            <w:pPr>
+                              <w:pStyle w:val="Style19"/>
                               <w:spacing w:before="120" w:after="120"/>
                               <w:rPr>
                                 <w:i w:val="false"/>
@@ -2138,9 +2881,9 @@
                               </w:rPr>
                               <w:drawing>
                                 <wp:inline distT="0" distB="0" distL="0" distR="0">
-                                  <wp:extent cx="5940425" cy="2432050"/>
+                                  <wp:extent cx="5490210" cy="2247265"/>
                                   <wp:effectExtent l="0" t="0" r="0" b="0"/>
-                                  <wp:docPr id="8" name="Изображение3" descr=""/>
+                                  <wp:docPr id="14" name="Изображение6"/>
                                   <wp:cNvGraphicFramePr>
                                     <a:graphicFrameLocks xmlns:a="http://schemas.openxmlformats.org/drawingml/2006/main" noChangeAspect="1"/>
                                   </wp:cNvGraphicFramePr>
@@ -2148,13 +2891,13 @@
                                     <a:graphicData uri="http://schemas.openxmlformats.org/drawingml/2006/picture">
                                       <pic:pic xmlns:pic="http://schemas.openxmlformats.org/drawingml/2006/picture">
                                         <pic:nvPicPr>
-                                          <pic:cNvPr id="8" name="Изображение3" descr=""/>
+                                          <pic:cNvPr id="14" name="Изображение6"/>
                                           <pic:cNvPicPr>
                                             <a:picLocks noChangeAspect="1" noChangeArrowheads="1"/>
                                           </pic:cNvPicPr>
                                         </pic:nvPicPr>
                                         <pic:blipFill>
-                                          <a:blip r:embed="rId6"/>
+                                          <a:blip r:embed="rId10"/>
                                           <a:stretch>
                                             <a:fillRect/>
                                           </a:stretch>
@@ -2162,11 +2905,12 @@
                                         <pic:spPr bwMode="auto">
                                           <a:xfrm>
                                             <a:off x="0" y="0"/>
-                                            <a:ext cx="5940425" cy="2432050"/>
+                                            <a:ext cx="5490210" cy="2247265"/>
                                           </a:xfrm>
                                           <a:prstGeom prst="rect">
                                             <a:avLst/>
                                           </a:prstGeom>
+                                          <a:noFill/>
                                         </pic:spPr>
                                       </pic:pic>
                                     </a:graphicData>
@@ -2227,7 +2971,7 @@
                                 <w:sz w:val="28"/>
                                 <w:szCs w:val="28"/>
                               </w:rPr>
-                              <w:t>: Пример работы программы.</w:t>
+                              <w:t>: Распределение освещенности</w:t>
                             </w:r>
                           </w:p>
                         </w:txbxContent>
@@ -2243,12 +2987,12 @@
           </mc:Choice>
           <mc:Fallback>
             <w:pict>
-              <v:rect style="position:absolute;rotation:-0;width:467.75pt;height:220.85pt;mso-wrap-distance-left:0pt;mso-wrap-distance-right:0pt;mso-wrap-distance-top:0pt;mso-wrap-distance-bottom:0pt;margin-top:-7.25pt;mso-position-vertical-relative:text;margin-left:0pt;mso-position-horizontal:center;mso-position-horizontal-relative:text">
+              <v:rect style="position:absolute;rotation:-0;width:432.3pt;height:206.3pt;mso-wrap-distance-left:0pt;mso-wrap-distance-right:0pt;mso-wrap-distance-top:0pt;mso-wrap-distance-bottom:0pt;margin-top:0pt;mso-position-vertical:top;mso-position-vertical-relative:text;margin-left:17.7pt;mso-position-horizontal:center;mso-position-horizontal-relative:text">
                 <v:textbox inset="0in,0in,0in,0in">
                   <w:txbxContent>
                     <w:p>
                       <w:pPr>
-                        <w:pStyle w:val="Style25"/>
+                        <w:pStyle w:val="Style19"/>
                         <w:spacing w:before="120" w:after="120"/>
                         <w:rPr>
                           <w:i w:val="false"/>
@@ -2267,9 +3011,9 @@
                         </w:rPr>
                         <w:drawing>
                           <wp:inline distT="0" distB="0" distL="0" distR="0">
-                            <wp:extent cx="5940425" cy="2432050"/>
+                            <wp:extent cx="5490210" cy="2247265"/>
                             <wp:effectExtent l="0" t="0" r="0" b="0"/>
-                            <wp:docPr id="9" name="Изображение3" descr=""/>
+                            <wp:docPr id="15" name="Изображение6"/>
                             <wp:cNvGraphicFramePr>
                               <a:graphicFrameLocks xmlns:a="http://schemas.openxmlformats.org/drawingml/2006/main" noChangeAspect="1"/>
                             </wp:cNvGraphicFramePr>
@@ -2277,13 +3021,13 @@
                               <a:graphicData uri="http://schemas.openxmlformats.org/drawingml/2006/picture">
                                 <pic:pic xmlns:pic="http://schemas.openxmlformats.org/drawingml/2006/picture">
                                   <pic:nvPicPr>
-                                    <pic:cNvPr id="9" name="Изображение3" descr=""/>
+                                    <pic:cNvPr id="15" name="Изображение6"/>
                                     <pic:cNvPicPr>
                                       <a:picLocks noChangeAspect="1" noChangeArrowheads="1"/>
                                     </pic:cNvPicPr>
                                   </pic:nvPicPr>
                                   <pic:blipFill>
-                                    <a:blip r:embed="rId7"/>
+                                    <a:blip r:embed="rId11"/>
                                     <a:stretch>
                                       <a:fillRect/>
                                     </a:stretch>
@@ -2291,11 +3035,12 @@
                                   <pic:spPr bwMode="auto">
                                     <a:xfrm>
                                       <a:off x="0" y="0"/>
-                                      <a:ext cx="5940425" cy="2432050"/>
+                                      <a:ext cx="5490210" cy="2247265"/>
                                     </a:xfrm>
                                     <a:prstGeom prst="rect">
                                       <a:avLst/>
                                     </a:prstGeom>
+                                    <a:noFill/>
                                   </pic:spPr>
                                 </pic:pic>
                               </a:graphicData>
@@ -2356,7 +3101,7 @@
                           <w:sz w:val="28"/>
                           <w:szCs w:val="28"/>
                         </w:rPr>
-                        <w:t>: Пример работы программы.</w:t>
+                        <w:t>: Распределение освещенности</w:t>
                       </w:r>
                     </w:p>
                   </w:txbxContent>
@@ -2381,210 +3126,14 @@
         </w:rPr>
       </w:pPr>
       <w:r>
-        <w:rPr/>
+        <w:rPr>
+          <w:rFonts w:eastAsia="Times New Roman" w:cs="Times New Roman"/>
+          <w:bCs/>
+          <w:color w:val="auto"/>
+        </w:rPr>
       </w:r>
       <w:r>
         <w:br w:type="page"/>
-      </w:r>
-      <w:r>
-        <mc:AlternateContent>
-          <mc:Choice Requires="wps">
-            <w:drawing>
-              <wp:anchor behindDoc="0" distT="0" distB="0" distL="0" distR="0" simplePos="0" locked="0" layoutInCell="0" allowOverlap="1" relativeHeight="16">
-                <wp:simplePos x="0" y="0"/>
-                <wp:positionH relativeFrom="column">
-                  <wp:align>center</wp:align>
-                </wp:positionH>
-                <wp:positionV relativeFrom="paragraph">
-                  <wp:posOffset>635</wp:posOffset>
-                </wp:positionV>
-                <wp:extent cx="4333875" cy="2687320"/>
-                <wp:effectExtent l="0" t="0" r="0" b="0"/>
-                <wp:wrapSquare wrapText="largest"/>
-                <wp:docPr id="10" name="Врезка6"/>
-                <a:graphic xmlns:a="http://schemas.openxmlformats.org/drawingml/2006/main">
-                  <a:graphicData uri="http://schemas.microsoft.com/office/word/2010/wordprocessingShape">
-                    <wps:wsp>
-                      <wps:cNvSpPr txBox="1"/>
-                      <wps:spPr>
-                        <a:xfrm>
-                          <a:off x="0" y="0"/>
-                          <a:ext cx="4333875" cy="2687320"/>
-                        </a:xfrm>
-                        <a:prstGeom prst="rect"/>
-                        <a:solidFill>
-                          <a:srgbClr val="FFFFFF"/>
-                        </a:solidFill>
-                      </wps:spPr>
-                      <wps:txbx>
-                        <w:txbxContent>
-                          <w:p>
-                            <w:pPr>
-                              <w:pStyle w:val="Style20"/>
-                              <w:spacing w:before="120" w:after="120"/>
-                              <w:rPr/>
-                            </w:pPr>
-                            <w:r>
-                              <w:rPr/>
-                              <w:drawing>
-                                <wp:inline distT="0" distB="0" distL="0" distR="0">
-                                  <wp:extent cx="4333875" cy="2314575"/>
-                                  <wp:effectExtent l="0" t="0" r="0" b="0"/>
-                                  <wp:docPr id="11" name="Изображение2" descr=""/>
-                                  <wp:cNvGraphicFramePr>
-                                    <a:graphicFrameLocks xmlns:a="http://schemas.openxmlformats.org/drawingml/2006/main" noChangeAspect="1"/>
-                                  </wp:cNvGraphicFramePr>
-                                  <a:graphic xmlns:a="http://schemas.openxmlformats.org/drawingml/2006/main">
-                                    <a:graphicData uri="http://schemas.openxmlformats.org/drawingml/2006/picture">
-                                      <pic:pic xmlns:pic="http://schemas.openxmlformats.org/drawingml/2006/picture">
-                                        <pic:nvPicPr>
-                                          <pic:cNvPr id="11" name="Изображение2" descr=""/>
-                                          <pic:cNvPicPr>
-                                            <a:picLocks noChangeAspect="1" noChangeArrowheads="1"/>
-                                          </pic:cNvPicPr>
-                                        </pic:nvPicPr>
-                                        <pic:blipFill>
-                                          <a:blip r:embed="rId8"/>
-                                          <a:stretch>
-                                            <a:fillRect/>
-                                          </a:stretch>
-                                        </pic:blipFill>
-                                        <pic:spPr bwMode="auto">
-                                          <a:xfrm>
-                                            <a:off x="0" y="0"/>
-                                            <a:ext cx="4333875" cy="2314575"/>
-                                          </a:xfrm>
-                                          <a:prstGeom prst="rect">
-                                            <a:avLst/>
-                                          </a:prstGeom>
-                                        </pic:spPr>
-                                      </pic:pic>
-                                    </a:graphicData>
-                                  </a:graphic>
-                                </wp:inline>
-                              </w:drawing>
-                              <w:t xml:space="preserve">Рисунок </w:t>
-                            </w:r>
-                            <w:r>
-                              <w:rPr/>
-                              <w:fldChar w:fldCharType="begin"/>
-                            </w:r>
-                            <w:r>
-                              <w:rPr/>
-                              <w:instrText xml:space="preserve"> SEQ Рисунок \* ARABIC </w:instrText>
-                            </w:r>
-                            <w:r>
-                              <w:rPr/>
-                              <w:fldChar w:fldCharType="separate"/>
-                            </w:r>
-                            <w:r>
-                              <w:rPr/>
-                              <w:t>2</w:t>
-                            </w:r>
-                            <w:r>
-                              <w:rPr/>
-                              <w:fldChar w:fldCharType="end"/>
-                            </w:r>
-                            <w:r>
-                              <w:rPr/>
-                              <w:t>: Пример работы программы.</w:t>
-                            </w:r>
-                          </w:p>
-                        </w:txbxContent>
-                      </wps:txbx>
-                      <wps:bodyPr anchor="t" lIns="0" tIns="0" rIns="0" bIns="0">
-                        <a:noAutofit/>
-                      </wps:bodyPr>
-                    </wps:wsp>
-                  </a:graphicData>
-                </a:graphic>
-              </wp:anchor>
-            </w:drawing>
-          </mc:Choice>
-          <mc:Fallback>
-            <w:pict>
-              <v:rect style="position:absolute;rotation:-0;width:341.25pt;height:211.6pt;mso-wrap-distance-left:0pt;mso-wrap-distance-right:0pt;mso-wrap-distance-top:0pt;mso-wrap-distance-bottom:0pt;margin-top:0pt;mso-position-vertical:top;mso-position-vertical-relative:text;margin-left:63.25pt;mso-position-horizontal:center;mso-position-horizontal-relative:text">
-                <v:textbox inset="0in,0in,0in,0in">
-                  <w:txbxContent>
-                    <w:p>
-                      <w:pPr>
-                        <w:pStyle w:val="Style20"/>
-                        <w:spacing w:before="120" w:after="120"/>
-                        <w:rPr/>
-                      </w:pPr>
-                      <w:r>
-                        <w:rPr/>
-                        <w:drawing>
-                          <wp:inline distT="0" distB="0" distL="0" distR="0">
-                            <wp:extent cx="4333875" cy="2314575"/>
-                            <wp:effectExtent l="0" t="0" r="0" b="0"/>
-                            <wp:docPr id="12" name="Изображение2" descr=""/>
-                            <wp:cNvGraphicFramePr>
-                              <a:graphicFrameLocks xmlns:a="http://schemas.openxmlformats.org/drawingml/2006/main" noChangeAspect="1"/>
-                            </wp:cNvGraphicFramePr>
-                            <a:graphic xmlns:a="http://schemas.openxmlformats.org/drawingml/2006/main">
-                              <a:graphicData uri="http://schemas.openxmlformats.org/drawingml/2006/picture">
-                                <pic:pic xmlns:pic="http://schemas.openxmlformats.org/drawingml/2006/picture">
-                                  <pic:nvPicPr>
-                                    <pic:cNvPr id="12" name="Изображение2" descr=""/>
-                                    <pic:cNvPicPr>
-                                      <a:picLocks noChangeAspect="1" noChangeArrowheads="1"/>
-                                    </pic:cNvPicPr>
-                                  </pic:nvPicPr>
-                                  <pic:blipFill>
-                                    <a:blip r:embed="rId9"/>
-                                    <a:stretch>
-                                      <a:fillRect/>
-                                    </a:stretch>
-                                  </pic:blipFill>
-                                  <pic:spPr bwMode="auto">
-                                    <a:xfrm>
-                                      <a:off x="0" y="0"/>
-                                      <a:ext cx="4333875" cy="2314575"/>
-                                    </a:xfrm>
-                                    <a:prstGeom prst="rect">
-                                      <a:avLst/>
-                                    </a:prstGeom>
-                                  </pic:spPr>
-                                </pic:pic>
-                              </a:graphicData>
-                            </a:graphic>
-                          </wp:inline>
-                        </w:drawing>
-                        <w:t xml:space="preserve">Рисунок </w:t>
-                      </w:r>
-                      <w:r>
-                        <w:rPr/>
-                        <w:fldChar w:fldCharType="begin"/>
-                      </w:r>
-                      <w:r>
-                        <w:rPr/>
-                        <w:instrText xml:space="preserve"> SEQ Рисунок \* ARABIC </w:instrText>
-                      </w:r>
-                      <w:r>
-                        <w:rPr/>
-                        <w:fldChar w:fldCharType="separate"/>
-                      </w:r>
-                      <w:r>
-                        <w:rPr/>
-                        <w:t>2</w:t>
-                      </w:r>
-                      <w:r>
-                        <w:rPr/>
-                        <w:fldChar w:fldCharType="end"/>
-                      </w:r>
-                      <w:r>
-                        <w:rPr/>
-                        <w:t>: Пример работы программы.</w:t>
-                      </w:r>
-                    </w:p>
-                  </w:txbxContent>
-                </v:textbox>
-                <w10:wrap type="square" side="largest"/>
-              </v:rect>
-            </w:pict>
-          </mc:Fallback>
-        </mc:AlternateContent>
       </w:r>
     </w:p>
     <w:p>
@@ -2593,7 +3142,11 @@
         <w:spacing w:lineRule="auto" w:line="360" w:before="0" w:after="0"/>
         <w:ind w:left="709"/>
         <w:jc w:val="center"/>
-        <w:rPr/>
+        <w:rPr>
+          <w:rFonts w:eastAsia="Times New Roman" w:cs="Times New Roman"/>
+          <w:bCs/>
+          <w:color w:val="auto"/>
+        </w:rPr>
       </w:pPr>
       <w:bookmarkStart w:id="22" w:name="__RefHeading___Toc644_3412834385"/>
       <w:bookmarkStart w:id="23" w:name="_Toc213488761"/>
@@ -2667,10 +3220,12 @@
       </w:r>
     </w:p>
     <w:sectPr>
-      <w:headerReference w:type="default" r:id="rId10"/>
-      <w:headerReference w:type="first" r:id="rId11"/>
-      <w:footerReference w:type="default" r:id="rId12"/>
-      <w:footerReference w:type="first" r:id="rId13"/>
+      <w:headerReference w:type="even" r:id="rId12"/>
+      <w:headerReference w:type="default" r:id="rId13"/>
+      <w:headerReference w:type="first" r:id="rId14"/>
+      <w:footerReference w:type="even" r:id="rId15"/>
+      <w:footerReference w:type="default" r:id="rId16"/>
+      <w:footerReference w:type="first" r:id="rId17"/>
       <w:type w:val="nextPage"/>
       <w:pgSz w:w="11906" w:h="16838"/>
       <w:pgMar w:left="1701" w:right="850" w:gutter="0" w:header="1134" w:top="1548" w:footer="1134" w:bottom="1548"/>
@@ -2685,7 +3240,21 @@
 </file>
 
 <file path=word/footer1.xml><?xml version="1.0" encoding="utf-8"?>
-<w:ftr xmlns:o="urn:schemas-microsoft-com:office:office" xmlns:r="http://schemas.openxmlformats.org/officeDocument/2006/relationships" xmlns:v="urn:schemas-microsoft-com:vml" xmlns:w="http://schemas.openxmlformats.org/wordprocessingml/2006/main" xmlns:w10="urn:schemas-microsoft-com:office:word" xmlns:wp="http://schemas.openxmlformats.org/drawingml/2006/wordprocessingDrawing" xmlns:wps="http://schemas.microsoft.com/office/word/2010/wordprocessingShape" xmlns:wpg="http://schemas.microsoft.com/office/word/2010/wordprocessingGroup" xmlns:mc="http://schemas.openxmlformats.org/markup-compatibility/2006" xmlns:wp14="http://schemas.microsoft.com/office/word/2010/wordprocessingDrawing" xmlns:w14="http://schemas.microsoft.com/office/word/2010/wordml" xmlns:w15="http://schemas.microsoft.com/office/word/2012/wordml" mc:Ignorable="w14 wp14 w15">
+<w:ftr xmlns:o="urn:schemas-microsoft-com:office:office" xmlns:r="http://schemas.openxmlformats.org/officeDocument/2006/relationships" xmlns:v="urn:schemas-microsoft-com:vml" xmlns:w="http://schemas.openxmlformats.org/wordprocessingml/2006/main" xmlns:w10="urn:schemas-microsoft-com:office:word" xmlns:wp="http://schemas.openxmlformats.org/drawingml/2006/wordprocessingDrawing" xmlns:pic="http://schemas.openxmlformats.org/drawingml/2006/picture" xmlns:wps="http://schemas.microsoft.com/office/word/2010/wordprocessingShape" xmlns:wpg="http://schemas.microsoft.com/office/word/2010/wordprocessingGroup" xmlns:mc="http://schemas.openxmlformats.org/markup-compatibility/2006" xmlns:wp14="http://schemas.microsoft.com/office/word/2010/wordprocessingDrawing" xmlns:w14="http://schemas.microsoft.com/office/word/2010/wordml" xmlns:w15="http://schemas.microsoft.com/office/word/2012/wordml" mc:Ignorable="w14 wp14 w15">
+  <w:p>
+    <w:pPr>
+      <w:pStyle w:val="Footer"/>
+      <w:rPr/>
+    </w:pPr>
+    <w:r>
+      <w:rPr/>
+    </w:r>
+  </w:p>
+</w:ftr>
+</file>
+
+<file path=word/footer2.xml><?xml version="1.0" encoding="utf-8"?>
+<w:ftr xmlns:o="urn:schemas-microsoft-com:office:office" xmlns:r="http://schemas.openxmlformats.org/officeDocument/2006/relationships" xmlns:v="urn:schemas-microsoft-com:vml" xmlns:w="http://schemas.openxmlformats.org/wordprocessingml/2006/main" xmlns:w10="urn:schemas-microsoft-com:office:word" xmlns:wp="http://schemas.openxmlformats.org/drawingml/2006/wordprocessingDrawing" xmlns:pic="http://schemas.openxmlformats.org/drawingml/2006/picture" xmlns:wps="http://schemas.microsoft.com/office/word/2010/wordprocessingShape" xmlns:wpg="http://schemas.microsoft.com/office/word/2010/wordprocessingGroup" xmlns:mc="http://schemas.openxmlformats.org/markup-compatibility/2006" xmlns:wp14="http://schemas.microsoft.com/office/word/2010/wordprocessingDrawing" xmlns:w14="http://schemas.microsoft.com/office/word/2010/wordml" xmlns:w15="http://schemas.microsoft.com/office/word/2012/wordml" mc:Ignorable="w14 wp14 w15">
   <w:tbl>
     <w:tblPr>
       <w:tblW w:w="9345" w:type="dxa"/>
@@ -2750,7 +3319,7 @@
           </w:r>
           <w:r>
             <w:rPr/>
-            <w:t>10</w:t>
+            <w:t>9</w:t>
           </w:r>
           <w:r>
             <w:rPr/>
@@ -2799,8 +3368,8 @@
 </w:ftr>
 </file>
 
-<file path=word/footer2.xml><?xml version="1.0" encoding="utf-8"?>
-<w:ftr xmlns:o="urn:schemas-microsoft-com:office:office" xmlns:r="http://schemas.openxmlformats.org/officeDocument/2006/relationships" xmlns:v="urn:schemas-microsoft-com:vml" xmlns:w="http://schemas.openxmlformats.org/wordprocessingml/2006/main" xmlns:w10="urn:schemas-microsoft-com:office:word" xmlns:wp="http://schemas.openxmlformats.org/drawingml/2006/wordprocessingDrawing" xmlns:wps="http://schemas.microsoft.com/office/word/2010/wordprocessingShape" xmlns:wpg="http://schemas.microsoft.com/office/word/2010/wordprocessingGroup" xmlns:mc="http://schemas.openxmlformats.org/markup-compatibility/2006" xmlns:wp14="http://schemas.microsoft.com/office/word/2010/wordprocessingDrawing" xmlns:w14="http://schemas.microsoft.com/office/word/2010/wordml" xmlns:w15="http://schemas.microsoft.com/office/word/2012/wordml" mc:Ignorable="w14 wp14 w15">
+<file path=word/footer3.xml><?xml version="1.0" encoding="utf-8"?>
+<w:ftr xmlns:o="urn:schemas-microsoft-com:office:office" xmlns:r="http://schemas.openxmlformats.org/officeDocument/2006/relationships" xmlns:v="urn:schemas-microsoft-com:vml" xmlns:w="http://schemas.openxmlformats.org/wordprocessingml/2006/main" xmlns:w10="urn:schemas-microsoft-com:office:word" xmlns:wp="http://schemas.openxmlformats.org/drawingml/2006/wordprocessingDrawing" xmlns:pic="http://schemas.openxmlformats.org/drawingml/2006/picture" xmlns:wps="http://schemas.microsoft.com/office/word/2010/wordprocessingShape" xmlns:wpg="http://schemas.microsoft.com/office/word/2010/wordprocessingGroup" xmlns:mc="http://schemas.openxmlformats.org/markup-compatibility/2006" xmlns:wp14="http://schemas.microsoft.com/office/word/2010/wordprocessingDrawing" xmlns:w14="http://schemas.microsoft.com/office/word/2010/wordml" xmlns:w15="http://schemas.microsoft.com/office/word/2012/wordml" mc:Ignorable="w14 wp14 w15">
   <w:tbl>
     <w:tblPr>
       <w:tblW w:w="9345" w:type="dxa"/>
@@ -2906,7 +3475,21 @@
 </file>
 
 <file path=word/header1.xml><?xml version="1.0" encoding="utf-8"?>
-<w:hdr xmlns:o="urn:schemas-microsoft-com:office:office" xmlns:r="http://schemas.openxmlformats.org/officeDocument/2006/relationships" xmlns:v="urn:schemas-microsoft-com:vml" xmlns:w="http://schemas.openxmlformats.org/wordprocessingml/2006/main" xmlns:w10="urn:schemas-microsoft-com:office:word" xmlns:wp="http://schemas.openxmlformats.org/drawingml/2006/wordprocessingDrawing" xmlns:wps="http://schemas.microsoft.com/office/word/2010/wordprocessingShape" xmlns:wpg="http://schemas.microsoft.com/office/word/2010/wordprocessingGroup" xmlns:mc="http://schemas.openxmlformats.org/markup-compatibility/2006" xmlns:wp14="http://schemas.microsoft.com/office/word/2010/wordprocessingDrawing" xmlns:w14="http://schemas.microsoft.com/office/word/2010/wordml" xmlns:w15="http://schemas.microsoft.com/office/word/2012/wordml" mc:Ignorable="w14 wp14 w15">
+<w:hdr xmlns:o="urn:schemas-microsoft-com:office:office" xmlns:r="http://schemas.openxmlformats.org/officeDocument/2006/relationships" xmlns:v="urn:schemas-microsoft-com:vml" xmlns:w="http://schemas.openxmlformats.org/wordprocessingml/2006/main" xmlns:w10="urn:schemas-microsoft-com:office:word" xmlns:wp="http://schemas.openxmlformats.org/drawingml/2006/wordprocessingDrawing" xmlns:pic="http://schemas.openxmlformats.org/drawingml/2006/picture" xmlns:wps="http://schemas.microsoft.com/office/word/2010/wordprocessingShape" xmlns:wpg="http://schemas.microsoft.com/office/word/2010/wordprocessingGroup" xmlns:mc="http://schemas.openxmlformats.org/markup-compatibility/2006" xmlns:wp14="http://schemas.microsoft.com/office/word/2010/wordprocessingDrawing" xmlns:w14="http://schemas.microsoft.com/office/word/2010/wordml" xmlns:w15="http://schemas.microsoft.com/office/word/2012/wordml" mc:Ignorable="w14 wp14 w15">
+  <w:p>
+    <w:pPr>
+      <w:pStyle w:val="Header"/>
+      <w:rPr/>
+    </w:pPr>
+    <w:r>
+      <w:rPr/>
+    </w:r>
+  </w:p>
+</w:hdr>
+</file>
+
+<file path=word/header2.xml><?xml version="1.0" encoding="utf-8"?>
+<w:hdr xmlns:o="urn:schemas-microsoft-com:office:office" xmlns:r="http://schemas.openxmlformats.org/officeDocument/2006/relationships" xmlns:v="urn:schemas-microsoft-com:vml" xmlns:w="http://schemas.openxmlformats.org/wordprocessingml/2006/main" xmlns:w10="urn:schemas-microsoft-com:office:word" xmlns:wp="http://schemas.openxmlformats.org/drawingml/2006/wordprocessingDrawing" xmlns:pic="http://schemas.openxmlformats.org/drawingml/2006/picture" xmlns:wps="http://schemas.microsoft.com/office/word/2010/wordprocessingShape" xmlns:wpg="http://schemas.microsoft.com/office/word/2010/wordprocessingGroup" xmlns:mc="http://schemas.openxmlformats.org/markup-compatibility/2006" xmlns:wp14="http://schemas.microsoft.com/office/word/2010/wordprocessingDrawing" xmlns:w14="http://schemas.microsoft.com/office/word/2010/wordml" xmlns:w15="http://schemas.microsoft.com/office/word/2012/wordml" mc:Ignorable="w14 wp14 w15">
   <w:tbl>
     <w:tblPr>
       <w:tblW w:w="9345" w:type="dxa"/>
@@ -2993,8 +3576,8 @@
 </w:hdr>
 </file>
 
-<file path=word/header2.xml><?xml version="1.0" encoding="utf-8"?>
-<w:hdr xmlns:o="urn:schemas-microsoft-com:office:office" xmlns:r="http://schemas.openxmlformats.org/officeDocument/2006/relationships" xmlns:v="urn:schemas-microsoft-com:vml" xmlns:w="http://schemas.openxmlformats.org/wordprocessingml/2006/main" xmlns:w10="urn:schemas-microsoft-com:office:word" xmlns:wp="http://schemas.openxmlformats.org/drawingml/2006/wordprocessingDrawing" xmlns:wps="http://schemas.microsoft.com/office/word/2010/wordprocessingShape" xmlns:wpg="http://schemas.microsoft.com/office/word/2010/wordprocessingGroup" xmlns:mc="http://schemas.openxmlformats.org/markup-compatibility/2006" xmlns:wp14="http://schemas.microsoft.com/office/word/2010/wordprocessingDrawing" xmlns:w14="http://schemas.microsoft.com/office/word/2010/wordml" xmlns:w15="http://schemas.microsoft.com/office/word/2012/wordml" mc:Ignorable="w14 wp14 w15">
+<file path=word/header3.xml><?xml version="1.0" encoding="utf-8"?>
+<w:hdr xmlns:o="urn:schemas-microsoft-com:office:office" xmlns:r="http://schemas.openxmlformats.org/officeDocument/2006/relationships" xmlns:v="urn:schemas-microsoft-com:vml" xmlns:w="http://schemas.openxmlformats.org/wordprocessingml/2006/main" xmlns:w10="urn:schemas-microsoft-com:office:word" xmlns:wp="http://schemas.openxmlformats.org/drawingml/2006/wordprocessingDrawing" xmlns:pic="http://schemas.openxmlformats.org/drawingml/2006/picture" xmlns:wps="http://schemas.microsoft.com/office/word/2010/wordprocessingShape" xmlns:wpg="http://schemas.microsoft.com/office/word/2010/wordprocessingGroup" xmlns:mc="http://schemas.openxmlformats.org/markup-compatibility/2006" xmlns:wp14="http://schemas.microsoft.com/office/word/2010/wordprocessingDrawing" xmlns:w14="http://schemas.microsoft.com/office/word/2010/wordml" xmlns:w15="http://schemas.microsoft.com/office/word/2012/wordml" mc:Ignorable="w14 wp14 w15">
   <w:tbl>
     <w:tblPr>
       <w:tblW w:w="9345" w:type="dxa"/>
@@ -3351,6 +3934,143 @@
   <w:abstractNum w:abstractNumId="3">
     <w:lvl w:ilvl="0">
       <w:start w:val="1"/>
+      <w:numFmt w:val="bullet"/>
+      <w:lvlText w:val=""/>
+      <w:lvlJc w:val="left"/>
+      <w:pPr>
+        <w:tabs>
+          <w:tab w:val="num" w:pos="720"/>
+        </w:tabs>
+        <w:ind w:left="720" w:hanging="360"/>
+      </w:pPr>
+      <w:rPr>
+        <w:rFonts w:ascii="Symbol" w:hAnsi="Symbol" w:cs="Symbol" w:hint="default"/>
+      </w:rPr>
+    </w:lvl>
+    <w:lvl w:ilvl="1">
+      <w:start w:val="1"/>
+      <w:numFmt w:val="bullet"/>
+      <w:lvlText w:val="◦"/>
+      <w:lvlJc w:val="left"/>
+      <w:pPr>
+        <w:tabs>
+          <w:tab w:val="num" w:pos="1080"/>
+        </w:tabs>
+        <w:ind w:left="1080" w:hanging="360"/>
+      </w:pPr>
+      <w:rPr>
+        <w:rFonts w:ascii="OpenSymbol" w:hAnsi="OpenSymbol" w:cs="OpenSymbol" w:hint="default"/>
+      </w:rPr>
+    </w:lvl>
+    <w:lvl w:ilvl="2">
+      <w:start w:val="1"/>
+      <w:numFmt w:val="bullet"/>
+      <w:lvlText w:val="▪"/>
+      <w:lvlJc w:val="left"/>
+      <w:pPr>
+        <w:tabs>
+          <w:tab w:val="num" w:pos="1440"/>
+        </w:tabs>
+        <w:ind w:left="1440" w:hanging="360"/>
+      </w:pPr>
+      <w:rPr>
+        <w:rFonts w:ascii="OpenSymbol" w:hAnsi="OpenSymbol" w:cs="OpenSymbol" w:hint="default"/>
+      </w:rPr>
+    </w:lvl>
+    <w:lvl w:ilvl="3">
+      <w:start w:val="1"/>
+      <w:numFmt w:val="bullet"/>
+      <w:lvlText w:val=""/>
+      <w:lvlJc w:val="left"/>
+      <w:pPr>
+        <w:tabs>
+          <w:tab w:val="num" w:pos="1800"/>
+        </w:tabs>
+        <w:ind w:left="1800" w:hanging="360"/>
+      </w:pPr>
+      <w:rPr>
+        <w:rFonts w:ascii="Symbol" w:hAnsi="Symbol" w:cs="Symbol" w:hint="default"/>
+      </w:rPr>
+    </w:lvl>
+    <w:lvl w:ilvl="4">
+      <w:start w:val="1"/>
+      <w:numFmt w:val="bullet"/>
+      <w:lvlText w:val="◦"/>
+      <w:lvlJc w:val="left"/>
+      <w:pPr>
+        <w:tabs>
+          <w:tab w:val="num" w:pos="2160"/>
+        </w:tabs>
+        <w:ind w:left="2160" w:hanging="360"/>
+      </w:pPr>
+      <w:rPr>
+        <w:rFonts w:ascii="OpenSymbol" w:hAnsi="OpenSymbol" w:cs="OpenSymbol" w:hint="default"/>
+      </w:rPr>
+    </w:lvl>
+    <w:lvl w:ilvl="5">
+      <w:start w:val="1"/>
+      <w:numFmt w:val="bullet"/>
+      <w:lvlText w:val="▪"/>
+      <w:lvlJc w:val="left"/>
+      <w:pPr>
+        <w:tabs>
+          <w:tab w:val="num" w:pos="2520"/>
+        </w:tabs>
+        <w:ind w:left="2520" w:hanging="360"/>
+      </w:pPr>
+      <w:rPr>
+        <w:rFonts w:ascii="OpenSymbol" w:hAnsi="OpenSymbol" w:cs="OpenSymbol" w:hint="default"/>
+      </w:rPr>
+    </w:lvl>
+    <w:lvl w:ilvl="6">
+      <w:start w:val="1"/>
+      <w:numFmt w:val="bullet"/>
+      <w:lvlText w:val=""/>
+      <w:lvlJc w:val="left"/>
+      <w:pPr>
+        <w:tabs>
+          <w:tab w:val="num" w:pos="2880"/>
+        </w:tabs>
+        <w:ind w:left="2880" w:hanging="360"/>
+      </w:pPr>
+      <w:rPr>
+        <w:rFonts w:ascii="Symbol" w:hAnsi="Symbol" w:cs="Symbol" w:hint="default"/>
+      </w:rPr>
+    </w:lvl>
+    <w:lvl w:ilvl="7">
+      <w:start w:val="1"/>
+      <w:numFmt w:val="bullet"/>
+      <w:lvlText w:val="◦"/>
+      <w:lvlJc w:val="left"/>
+      <w:pPr>
+        <w:tabs>
+          <w:tab w:val="num" w:pos="3240"/>
+        </w:tabs>
+        <w:ind w:left="3240" w:hanging="360"/>
+      </w:pPr>
+      <w:rPr>
+        <w:rFonts w:ascii="OpenSymbol" w:hAnsi="OpenSymbol" w:cs="OpenSymbol" w:hint="default"/>
+      </w:rPr>
+    </w:lvl>
+    <w:lvl w:ilvl="8">
+      <w:start w:val="1"/>
+      <w:numFmt w:val="bullet"/>
+      <w:lvlText w:val="▪"/>
+      <w:lvlJc w:val="left"/>
+      <w:pPr>
+        <w:tabs>
+          <w:tab w:val="num" w:pos="3600"/>
+        </w:tabs>
+        <w:ind w:left="3600" w:hanging="360"/>
+      </w:pPr>
+      <w:rPr>
+        <w:rFonts w:ascii="OpenSymbol" w:hAnsi="OpenSymbol" w:cs="OpenSymbol" w:hint="default"/>
+      </w:rPr>
+    </w:lvl>
+  </w:abstractNum>
+  <w:abstractNum w:abstractNumId="4">
+    <w:lvl w:ilvl="0">
+      <w:start w:val="1"/>
       <w:numFmt w:val="none"/>
       <w:suff w:val="nothing"/>
       <w:lvlText w:val=""/>
@@ -3475,6 +4195,9 @@
   </w:num>
   <w:num w:numId="3">
     <w:abstractNumId w:val="3"/>
+  </w:num>
+  <w:num w:numId="4">
+    <w:abstractNumId w:val="4"/>
   </w:num>
 </w:numbering>
 </file>
@@ -3894,16 +4617,17 @@
     </w:rPr>
   </w:style>
   <w:style w:type="paragraph" w:styleId="Heading1">
-    <w:name w:val="Heading 1"/>
+    <w:name w:val="heading 1"/>
     <w:basedOn w:val="Normal"/>
     <w:next w:val="Normal"/>
     <w:link w:val="1"/>
     <w:uiPriority w:val="9"/>
     <w:qFormat/>
     <w:pPr>
-      <w:keepNext w:val="true"/>
-      <w:keepLines/>
-      <w:spacing w:before="240" w:after="0"/>
+      <w:keepNext w:val="false"/>
+      <w:keepLines w:val="false"/>
+      <w:spacing w:lineRule="auto" w:line="360" w:before="0" w:after="0"/>
+      <w:jc w:val="center"/>
       <w:outlineLvl w:val="0"/>
     </w:pPr>
     <w:rPr>
@@ -3915,7 +4639,7 @@
     </w:rPr>
   </w:style>
   <w:style w:type="paragraph" w:styleId="Heading2">
-    <w:name w:val="Heading 2"/>
+    <w:name w:val="heading 2"/>
     <w:basedOn w:val="Normal"/>
     <w:next w:val="BodyText"/>
     <w:qFormat/>
@@ -3931,7 +4655,7 @@
     </w:rPr>
   </w:style>
   <w:style w:type="paragraph" w:styleId="Heading3">
-    <w:name w:val="Heading 3"/>
+    <w:name w:val="heading 3"/>
     <w:basedOn w:val="Normal"/>
     <w:next w:val="BodyText"/>
     <w:qFormat/>
@@ -3993,20 +4717,20 @@
     <w:qFormat/>
     <w:rPr/>
   </w:style>
-  <w:style w:type="character" w:styleId="Style13" w:customStyle="1">
-    <w:name w:val="Ссылка указателя"/>
+  <w:style w:type="character" w:styleId="user" w:customStyle="1">
+    <w:name w:val="Ссылка указателя (user)"/>
     <w:qFormat/>
     <w:rPr/>
   </w:style>
-  <w:style w:type="character" w:styleId="Style14" w:customStyle="1">
-    <w:name w:val="Маркеры"/>
+  <w:style w:type="character" w:styleId="user1" w:customStyle="1">
+    <w:name w:val="Маркеры (user)"/>
     <w:qFormat/>
     <w:rPr>
       <w:rFonts w:ascii="OpenSymbol" w:hAnsi="OpenSymbol" w:eastAsia="OpenSymbol" w:cs="OpenSymbol"/>
     </w:rPr>
   </w:style>
-  <w:style w:type="character" w:styleId="Style15" w:customStyle="1">
-    <w:name w:val="Символ нумерации"/>
+  <w:style w:type="character" w:styleId="user2" w:customStyle="1">
+    <w:name w:val="Символ нумерации (user)"/>
     <w:qFormat/>
     <w:rPr>
       <w:rFonts w:ascii="Times New Roman" w:hAnsi="Times New Roman"/>
@@ -4032,14 +4756,26 @@
       <w:u w:val="single"/>
     </w:rPr>
   </w:style>
-  <w:style w:type="character" w:styleId="Style16" w:customStyle="1">
-    <w:name w:val="Исходный текст"/>
+  <w:style w:type="character" w:styleId="user3" w:customStyle="1">
+    <w:name w:val="Исходный текст (user)"/>
     <w:qFormat/>
     <w:rPr>
       <w:rFonts w:ascii="Liberation Mono" w:hAnsi="Liberation Mono" w:eastAsia="Liberation Mono" w:cs="Liberation Mono"/>
     </w:rPr>
   </w:style>
-  <w:style w:type="paragraph" w:styleId="Style17">
+  <w:style w:type="character" w:styleId="Style13">
+    <w:name w:val="Ссылка указателя"/>
+    <w:qFormat/>
+    <w:rPr/>
+  </w:style>
+  <w:style w:type="character" w:styleId="Style14">
+    <w:name w:val="Маркеры"/>
+    <w:qFormat/>
+    <w:rPr>
+      <w:rFonts w:ascii="OpenSymbol" w:hAnsi="OpenSymbol" w:eastAsia="OpenSymbol" w:cs="OpenSymbol"/>
+    </w:rPr>
+  </w:style>
+  <w:style w:type="paragraph" w:styleId="Style15">
     <w:name w:val="Заголовок"/>
     <w:basedOn w:val="Normal"/>
     <w:next w:val="BodyText"/>
@@ -4049,7 +4785,7 @@
       <w:spacing w:before="240" w:after="120"/>
     </w:pPr>
     <w:rPr>
-      <w:rFonts w:ascii="Liberation Sans" w:hAnsi="Liberation Sans" w:eastAsia="Microsoft YaHei" w:cs="Lucida Sans"/>
+      <w:rFonts w:ascii="Liberation Sans" w:hAnsi="Liberation Sans" w:eastAsia="Microsoft YaHei" w:cs="Arial"/>
       <w:sz w:val="28"/>
       <w:szCs w:val="28"/>
     </w:rPr>
@@ -4073,7 +4809,7 @@
     </w:rPr>
   </w:style>
   <w:style w:type="paragraph" w:styleId="Caption">
-    <w:name w:val="Caption"/>
+    <w:name w:val="caption"/>
     <w:basedOn w:val="Normal"/>
     <w:qFormat/>
     <w:pPr>
@@ -4088,8 +4824,34 @@
       <w:szCs w:val="24"/>
     </w:rPr>
   </w:style>
-  <w:style w:type="paragraph" w:styleId="Style18">
+  <w:style w:type="paragraph" w:styleId="Style16">
     <w:name w:val="Указатель"/>
+    <w:basedOn w:val="Normal"/>
+    <w:qFormat/>
+    <w:pPr>
+      <w:suppressLineNumbers/>
+    </w:pPr>
+    <w:rPr>
+      <w:rFonts w:cs="Arial"/>
+    </w:rPr>
+  </w:style>
+  <w:style w:type="paragraph" w:styleId="user4">
+    <w:name w:val="Заголовок (user)"/>
+    <w:basedOn w:val="Normal"/>
+    <w:next w:val="BodyText"/>
+    <w:qFormat/>
+    <w:pPr>
+      <w:keepNext w:val="true"/>
+      <w:spacing w:before="240" w:after="120"/>
+    </w:pPr>
+    <w:rPr>
+      <w:rFonts w:ascii="Liberation Sans" w:hAnsi="Liberation Sans" w:eastAsia="Microsoft YaHei" w:cs="Lucida Sans"/>
+      <w:sz w:val="28"/>
+      <w:szCs w:val="28"/>
+    </w:rPr>
+  </w:style>
+  <w:style w:type="paragraph" w:styleId="user5">
+    <w:name w:val="Указатель (user)"/>
     <w:basedOn w:val="Normal"/>
     <w:qFormat/>
     <w:pPr>
@@ -4114,7 +4876,7 @@
       <w:szCs w:val="56"/>
     </w:rPr>
   </w:style>
-  <w:style w:type="paragraph" w:styleId="Caption1">
+  <w:style w:type="paragraph" w:styleId="caption1">
     <w:name w:val="caption1"/>
     <w:basedOn w:val="Normal"/>
     <w:qFormat/>
@@ -4130,14 +4892,14 @@
       <w:szCs w:val="24"/>
     </w:rPr>
   </w:style>
-  <w:style w:type="paragraph" w:styleId="Indexheading1">
+  <w:style w:type="paragraph" w:styleId="indexheading1">
     <w:name w:val="index heading1"/>
     <w:basedOn w:val="Title"/>
     <w:qFormat/>
     <w:pPr/>
     <w:rPr/>
   </w:style>
-  <w:style w:type="paragraph" w:styleId="Caption11" w:customStyle="1">
+  <w:style w:type="paragraph" w:styleId="caption11" w:customStyle="1">
     <w:name w:val="caption11"/>
     <w:basedOn w:val="Normal"/>
     <w:qFormat/>
@@ -4153,7 +4915,7 @@
       <w:szCs w:val="24"/>
     </w:rPr>
   </w:style>
-  <w:style w:type="paragraph" w:styleId="Indexheading11" w:customStyle="1">
+  <w:style w:type="paragraph" w:styleId="indexheading11" w:customStyle="1">
     <w:name w:val="index heading11"/>
     <w:basedOn w:val="Normal"/>
     <w:qFormat/>
@@ -4161,7 +4923,7 @@
     <w:rPr/>
   </w:style>
   <w:style w:type="paragraph" w:styleId="TOC1">
-    <w:name w:val="TOC 1"/>
+    <w:name w:val="toc 1"/>
     <w:basedOn w:val="Normal"/>
     <w:next w:val="Normal"/>
     <w:autoRedefine/>
@@ -4172,15 +4934,22 @@
     </w:pPr>
     <w:rPr/>
   </w:style>
-  <w:style w:type="paragraph" w:styleId="Style19" w:customStyle="1">
+  <w:style w:type="paragraph" w:styleId="Style17" w:customStyle="1">
     <w:name w:val="Колонтитул"/>
     <w:basedOn w:val="Normal"/>
     <w:qFormat/>
     <w:pPr/>
     <w:rPr/>
   </w:style>
+  <w:style w:type="paragraph" w:styleId="Style18">
+    <w:name w:val="Колонтитулы"/>
+    <w:basedOn w:val="Normal"/>
+    <w:qFormat/>
+    <w:pPr/>
+    <w:rPr/>
+  </w:style>
   <w:style w:type="paragraph" w:styleId="Header">
-    <w:name w:val="Header"/>
+    <w:name w:val="header"/>
     <w:basedOn w:val="Normal"/>
     <w:link w:val="Style11"/>
     <w:uiPriority w:val="99"/>
@@ -4196,7 +4965,7 @@
     <w:rPr/>
   </w:style>
   <w:style w:type="paragraph" w:styleId="Footer">
-    <w:name w:val="Footer"/>
+    <w:name w:val="footer"/>
     <w:basedOn w:val="Normal"/>
     <w:link w:val="Style12"/>
     <w:uiPriority w:val="99"/>
@@ -4224,8 +4993,8 @@
     <w:rPr/>
   </w:style>
   <w:style w:type="paragraph" w:styleId="IndexHeading">
-    <w:name w:val="Index Heading"/>
-    <w:basedOn w:val="Style17"/>
+    <w:name w:val="index heading"/>
+    <w:basedOn w:val="user4"/>
     <w:pPr/>
     <w:rPr/>
   </w:style>
@@ -4245,9 +5014,9 @@
       <w:lang w:val="en-US"/>
     </w:rPr>
   </w:style>
-  <w:style w:type="paragraph" w:styleId="Style20" w:customStyle="1">
-    <w:name w:val="Рисунок"/>
-    <w:basedOn w:val="Caption11"/>
+  <w:style w:type="paragraph" w:styleId="user6" w:customStyle="1">
+    <w:name w:val="Рисунок (user)"/>
+    <w:basedOn w:val="caption11"/>
     <w:qFormat/>
     <w:pPr/>
     <w:rPr>
@@ -4257,15 +5026,15 @@
       <w:szCs w:val="28"/>
     </w:rPr>
   </w:style>
-  <w:style w:type="paragraph" w:styleId="Style21" w:customStyle="1">
-    <w:name w:val="Содержимое врезки"/>
+  <w:style w:type="paragraph" w:styleId="user7" w:customStyle="1">
+    <w:name w:val="Содержимое врезки (user)"/>
     <w:basedOn w:val="Normal"/>
     <w:qFormat/>
     <w:pPr/>
     <w:rPr/>
   </w:style>
-  <w:style w:type="paragraph" w:styleId="Style22" w:customStyle="1">
-    <w:name w:val="Содержимое таблицы"/>
+  <w:style w:type="paragraph" w:styleId="user8" w:customStyle="1">
+    <w:name w:val="Содержимое таблицы (user)"/>
     <w:basedOn w:val="Normal"/>
     <w:qFormat/>
     <w:pPr>
@@ -4274,9 +5043,9 @@
     </w:pPr>
     <w:rPr/>
   </w:style>
-  <w:style w:type="paragraph" w:styleId="Style23" w:customStyle="1">
-    <w:name w:val="Заголовок таблицы"/>
-    <w:basedOn w:val="Style22"/>
+  <w:style w:type="paragraph" w:styleId="user9" w:customStyle="1">
+    <w:name w:val="Заголовок таблицы (user)"/>
+    <w:basedOn w:val="user8"/>
     <w:qFormat/>
     <w:pPr>
       <w:jc w:val="center"/>
@@ -4286,22 +5055,22 @@
       <w:bCs/>
     </w:rPr>
   </w:style>
-  <w:style w:type="paragraph" w:styleId="Style24" w:customStyle="1">
-    <w:name w:val="Фигура"/>
-    <w:basedOn w:val="Caption11"/>
+  <w:style w:type="paragraph" w:styleId="user10" w:customStyle="1">
+    <w:name w:val="Фигура (user)"/>
+    <w:basedOn w:val="caption11"/>
     <w:qFormat/>
     <w:pPr/>
     <w:rPr/>
   </w:style>
-  <w:style w:type="paragraph" w:styleId="Style25" w:customStyle="1">
+  <w:style w:type="paragraph" w:styleId="Style19" w:customStyle="1">
     <w:name w:val="График"/>
-    <w:basedOn w:val="Caption11"/>
+    <w:basedOn w:val="caption11"/>
     <w:qFormat/>
     <w:pPr/>
     <w:rPr/>
   </w:style>
   <w:style w:type="paragraph" w:styleId="TOC2">
-    <w:name w:val="TOC 2"/>
+    <w:name w:val="toc 2"/>
     <w:basedOn w:val="Normal"/>
     <w:uiPriority w:val="39"/>
     <w:pPr>
@@ -4314,7 +5083,7 @@
     <w:rPr/>
   </w:style>
   <w:style w:type="paragraph" w:styleId="TOC3">
-    <w:name w:val="TOC 3"/>
+    <w:name w:val="toc 3"/>
     <w:basedOn w:val="Normal"/>
     <w:pPr>
       <w:tabs>
@@ -4325,8 +5094,27 @@
     </w:pPr>
     <w:rPr/>
   </w:style>
-  <w:style w:type="numbering" w:styleId="NoList" w:default="1">
-    <w:name w:val="No List"/>
+  <w:style w:type="paragraph" w:styleId="Style20">
+    <w:name w:val="Содержимое врезки"/>
+    <w:basedOn w:val="Normal"/>
+    <w:qFormat/>
+    <w:pPr/>
+    <w:rPr/>
+  </w:style>
+  <w:style w:type="paragraph" w:styleId="Style21">
+    <w:name w:val="Рисунок"/>
+    <w:basedOn w:val="Caption"/>
+    <w:qFormat/>
+    <w:pPr/>
+    <w:rPr>
+      <w:i w:val="false"/>
+      <w:iCs w:val="false"/>
+      <w:sz w:val="28"/>
+      <w:szCs w:val="28"/>
+    </w:rPr>
+  </w:style>
+  <w:style w:type="numbering" w:styleId="Style22" w:default="1">
+    <w:name w:val="Без списка"/>
     <w:uiPriority w:val="99"/>
     <w:semiHidden/>
     <w:unhideWhenUsed/>

</xml_diff>